<commit_message>
Documentacion: Fase 1 Preliminar
</commit_message>
<xml_diff>
--- a/documentacion/D14_Proyecto_FDJ.docx
+++ b/documentacion/D14_Proyecto_FDJ.docx
@@ -165,6 +165,7 @@
             <w:dataBinding w:prefixMappings="xmlns:ns0='http://purl.org/dc/elements/1.1/' xmlns:ns1='http://schemas.openxmlformats.org/package/2006/metadata/core-properties' " w:xpath="/ns1:coreProperties[1]/ns0:subject[1]" w:storeItemID="{6C3C8BC8-F283-45AE-878A-BAB7291924A1}"/>
             <w:text/>
           </w:sdtPr>
+          <w:sdtEndPr/>
           <w:sdtContent>
             <w:p>
               <w:pPr>
@@ -182,55 +183,7 @@
                   <w:sz w:val="28"/>
                   <w:szCs w:val="28"/>
                 </w:rPr>
-                <w:t xml:space="preserve">Francisco Jimenez Vital </w:t>
-              </w:r>
-              <w:r>
-                <w:rPr>
-                  <w:color w:val="4472C4" w:themeColor="accent1"/>
-                  <w:sz w:val="28"/>
-                  <w:szCs w:val="28"/>
-                </w:rPr>
-                <w:t xml:space="preserve">                                                                                         </w:t>
-              </w:r>
-              <w:r>
-                <w:rPr>
-                  <w:color w:val="4472C4" w:themeColor="accent1"/>
-                  <w:sz w:val="28"/>
-                  <w:szCs w:val="28"/>
-                </w:rPr>
-                <w:t xml:space="preserve"> Dana Velasco</w:t>
-              </w:r>
-              <w:r>
-                <w:rPr>
-                  <w:color w:val="4472C4" w:themeColor="accent1"/>
-                  <w:sz w:val="28"/>
-                  <w:szCs w:val="28"/>
-                </w:rPr>
-                <w:t xml:space="preserve"> Ochoa</w:t>
-              </w:r>
-              <w:r>
-                <w:rPr>
-                  <w:color w:val="4472C4" w:themeColor="accent1"/>
-                  <w:sz w:val="28"/>
-                  <w:szCs w:val="28"/>
-                </w:rPr>
-                <w:t xml:space="preserve"> </w:t>
-              </w:r>
-              <w:r>
-                <w:rPr>
-                  <w:color w:val="4472C4" w:themeColor="accent1"/>
-                  <w:sz w:val="28"/>
-                  <w:szCs w:val="28"/>
-                </w:rPr>
-                <w:t xml:space="preserve">                                                                                             </w:t>
-              </w:r>
-              <w:r>
-                <w:rPr>
-                  <w:color w:val="4472C4" w:themeColor="accent1"/>
-                  <w:sz w:val="28"/>
-                  <w:szCs w:val="28"/>
-                </w:rPr>
-                <w:t xml:space="preserve"> Jorge Humberto González Ramos</w:t>
+                <w:t>González Ramos Jorge Humberto                                                                  Jimenez Vital Francisco                                                                                           Velasco Ochoa Dana</w:t>
               </w:r>
             </w:p>
           </w:sdtContent>
@@ -1040,25 +993,7 @@
           <w:sz w:val="24"/>
           <w:szCs w:val="24"/>
         </w:rPr>
-        <w:t xml:space="preserve"> Cisco, TP-</w:t>
-      </w:r>
-      <w:proofErr w:type="gramStart"/>
-      <w:r>
-        <w:rPr>
-          <w:rFonts w:ascii="Arial" w:hAnsi="Arial" w:cs="Arial"/>
-          <w:sz w:val="24"/>
-          <w:szCs w:val="24"/>
-        </w:rPr>
-        <w:t>Link</w:t>
-      </w:r>
-      <w:proofErr w:type="gramEnd"/>
-      <w:r>
-        <w:rPr>
-          <w:rFonts w:ascii="Arial" w:hAnsi="Arial" w:cs="Arial"/>
-          <w:sz w:val="24"/>
-          <w:szCs w:val="24"/>
-        </w:rPr>
-        <w:t xml:space="preserve"> y Linksys, cablemódems y módems ADSL, tarjetas inteligentes, controladoras de impresoras láser, decodificadores de TV, robots, ordenadores de mano, Sony PlayStation 2 y Sony PlayStation Portable.</w:t>
+        <w:t xml:space="preserve"> Cisco, TP-Link y Linksys, cablemódems y módems ADSL, tarjetas inteligentes, controladoras de impresoras láser, decodificadores de TV, robots, ordenadores de mano, Sony PlayStation 2 y Sony PlayStation Portable.</w:t>
       </w:r>
     </w:p>
     <w:p>
@@ -1116,16 +1051,24 @@
     </w:p>
     <w:p>
       <w:pPr>
+        <w:rPr>
+          <w:rFonts w:ascii="Arial" w:hAnsi="Arial" w:cs="Arial"/>
+          <w:sz w:val="24"/>
+          <w:szCs w:val="24"/>
+        </w:rPr>
+      </w:pPr>
+      <w:r>
+        <w:rPr>
+          <w:rFonts w:ascii="Arial" w:hAnsi="Arial" w:cs="Arial"/>
+          <w:sz w:val="24"/>
+          <w:szCs w:val="24"/>
+        </w:rPr>
+        <w:br w:type="page"/>
+      </w:r>
+    </w:p>
+    <w:p>
+      <w:pPr>
         <w:jc w:val="center"/>
-        <w:rPr>
-          <w:rFonts w:ascii="Arial" w:hAnsi="Arial" w:cs="Arial"/>
-          <w:sz w:val="24"/>
-          <w:szCs w:val="24"/>
-        </w:rPr>
-      </w:pPr>
-    </w:p>
-    <w:p>
-      <w:pPr>
         <w:rPr>
           <w:rFonts w:ascii="Arial" w:hAnsi="Arial" w:cs="Arial"/>
           <w:b/>
@@ -1142,11 +1085,341 @@
           <w:sz w:val="24"/>
           <w:szCs w:val="24"/>
         </w:rPr>
-        <w:br w:type="page"/>
-      </w:r>
-    </w:p>
-    <w:p>
-      <w:pPr>
+        <w:lastRenderedPageBreak/>
+        <w:t>Explicación</w:t>
+      </w:r>
+    </w:p>
+    <w:p>
+      <w:pPr>
+        <w:jc w:val="center"/>
+        <w:rPr>
+          <w:rFonts w:ascii="Arial" w:hAnsi="Arial" w:cs="Arial"/>
+          <w:sz w:val="24"/>
+          <w:szCs w:val="24"/>
+        </w:rPr>
+      </w:pPr>
+      <w:proofErr w:type="spellStart"/>
+      <w:r>
+        <w:rPr>
+          <w:rFonts w:ascii="Arial" w:hAnsi="Arial" w:cs="Arial"/>
+          <w:sz w:val="24"/>
+          <w:szCs w:val="24"/>
+        </w:rPr>
+        <w:t>DataPath</w:t>
+      </w:r>
+      <w:proofErr w:type="spellEnd"/>
+      <w:r>
+        <w:rPr>
+          <w:rFonts w:ascii="Arial" w:hAnsi="Arial" w:cs="Arial"/>
+          <w:sz w:val="24"/>
+          <w:szCs w:val="24"/>
+        </w:rPr>
+        <w:t xml:space="preserve"> Fase 1</w:t>
+      </w:r>
+    </w:p>
+    <w:p>
+      <w:pPr>
+        <w:jc w:val="center"/>
+        <w:rPr>
+          <w:rFonts w:ascii="Arial" w:hAnsi="Arial" w:cs="Arial"/>
+          <w:sz w:val="24"/>
+          <w:szCs w:val="24"/>
+        </w:rPr>
+      </w:pPr>
+    </w:p>
+    <w:p>
+      <w:pPr>
+        <w:jc w:val="center"/>
+        <w:rPr>
+          <w:rFonts w:ascii="Arial" w:hAnsi="Arial" w:cs="Arial"/>
+          <w:sz w:val="24"/>
+          <w:szCs w:val="24"/>
+        </w:rPr>
+      </w:pPr>
+      <w:r>
+        <w:rPr>
+          <w:rFonts w:ascii="Arial" w:hAnsi="Arial" w:cs="Arial"/>
+          <w:noProof/>
+          <w:sz w:val="24"/>
+          <w:szCs w:val="24"/>
+        </w:rPr>
+        <w:drawing>
+          <wp:inline distT="0" distB="0" distL="0" distR="0" wp14:anchorId="136978A1" wp14:editId="3B3CA966">
+            <wp:extent cx="4438650" cy="2519152"/>
+            <wp:effectExtent l="0" t="0" r="0" b="0"/>
+            <wp:docPr id="7" name="Imagen 6">
+              <a:extLst xmlns:a="http://schemas.openxmlformats.org/drawingml/2006/main">
+                <a:ext uri="{FF2B5EF4-FFF2-40B4-BE49-F238E27FC236}">
+                  <a16:creationId xmlns:a16="http://schemas.microsoft.com/office/drawing/2014/main" id="{6A8525FD-A43A-40C0-8707-AF900692A121}"/>
+                </a:ext>
+              </a:extLst>
+            </wp:docPr>
+            <wp:cNvGraphicFramePr>
+              <a:graphicFrameLocks xmlns:a="http://schemas.openxmlformats.org/drawingml/2006/main" noChangeAspect="1"/>
+            </wp:cNvGraphicFramePr>
+            <a:graphic xmlns:a="http://schemas.openxmlformats.org/drawingml/2006/main">
+              <a:graphicData uri="http://schemas.openxmlformats.org/drawingml/2006/picture">
+                <pic:pic xmlns:pic="http://schemas.openxmlformats.org/drawingml/2006/picture">
+                  <pic:nvPicPr>
+                    <pic:cNvPr id="7" name="Imagen 6">
+                      <a:extLst>
+                        <a:ext uri="{FF2B5EF4-FFF2-40B4-BE49-F238E27FC236}">
+                          <a16:creationId xmlns:a16="http://schemas.microsoft.com/office/drawing/2014/main" id="{6A8525FD-A43A-40C0-8707-AF900692A121}"/>
+                        </a:ext>
+                      </a:extLst>
+                    </pic:cNvPr>
+                    <pic:cNvPicPr>
+                      <a:picLocks noChangeAspect="1"/>
+                    </pic:cNvPicPr>
+                  </pic:nvPicPr>
+                  <pic:blipFill>
+                    <a:blip r:embed="rId8"/>
+                    <a:stretch>
+                      <a:fillRect/>
+                    </a:stretch>
+                  </pic:blipFill>
+                  <pic:spPr>
+                    <a:xfrm>
+                      <a:off x="0" y="0"/>
+                      <a:ext cx="4462889" cy="2532909"/>
+                    </a:xfrm>
+                    <a:prstGeom prst="rect">
+                      <a:avLst/>
+                    </a:prstGeom>
+                  </pic:spPr>
+                </pic:pic>
+              </a:graphicData>
+            </a:graphic>
+          </wp:inline>
+        </w:drawing>
+      </w:r>
+    </w:p>
+    <w:p>
+      <w:pPr>
+        <w:jc w:val="both"/>
+        <w:rPr>
+          <w:rFonts w:ascii="Arial" w:hAnsi="Arial" w:cs="Arial"/>
+          <w:sz w:val="24"/>
+          <w:szCs w:val="24"/>
+        </w:rPr>
+      </w:pPr>
+      <w:r>
+        <w:rPr>
+          <w:rFonts w:ascii="Arial" w:hAnsi="Arial" w:cs="Arial"/>
+          <w:sz w:val="24"/>
+          <w:szCs w:val="24"/>
+        </w:rPr>
+        <w:t xml:space="preserve">Para la fase 1 se juntaron solo los módulos PC, </w:t>
+      </w:r>
+      <w:proofErr w:type="spellStart"/>
+      <w:r>
+        <w:rPr>
+          <w:rFonts w:ascii="Arial" w:hAnsi="Arial" w:cs="Arial"/>
+          <w:sz w:val="24"/>
+          <w:szCs w:val="24"/>
+        </w:rPr>
+        <w:t>Add</w:t>
+      </w:r>
+      <w:proofErr w:type="spellEnd"/>
+      <w:r>
+        <w:rPr>
+          <w:rFonts w:ascii="Arial" w:hAnsi="Arial" w:cs="Arial"/>
+          <w:sz w:val="24"/>
+          <w:szCs w:val="24"/>
+        </w:rPr>
+        <w:t xml:space="preserve"> PC, Memoria de instrucciones, Unidad de control, Banco de registros, un controlador para la </w:t>
+      </w:r>
+      <w:proofErr w:type="spellStart"/>
+      <w:r>
+        <w:rPr>
+          <w:rFonts w:ascii="Arial" w:hAnsi="Arial" w:cs="Arial"/>
+          <w:sz w:val="24"/>
+          <w:szCs w:val="24"/>
+        </w:rPr>
+        <w:t>A</w:t>
+      </w:r>
+      <w:r>
+        <w:rPr>
+          <w:rFonts w:ascii="Arial" w:hAnsi="Arial" w:cs="Arial"/>
+          <w:sz w:val="24"/>
+          <w:szCs w:val="24"/>
+        </w:rPr>
+        <w:t>lu</w:t>
+      </w:r>
+      <w:proofErr w:type="spellEnd"/>
+      <w:r>
+        <w:rPr>
+          <w:rFonts w:ascii="Arial" w:hAnsi="Arial" w:cs="Arial"/>
+          <w:sz w:val="24"/>
+          <w:szCs w:val="24"/>
+        </w:rPr>
+        <w:t xml:space="preserve"> y la </w:t>
+      </w:r>
+      <w:r>
+        <w:rPr>
+          <w:rFonts w:ascii="Arial" w:hAnsi="Arial" w:cs="Arial"/>
+          <w:sz w:val="24"/>
+          <w:szCs w:val="24"/>
+        </w:rPr>
+        <w:t xml:space="preserve">misma </w:t>
+      </w:r>
+      <w:proofErr w:type="spellStart"/>
+      <w:r>
+        <w:rPr>
+          <w:rFonts w:ascii="Arial" w:hAnsi="Arial" w:cs="Arial"/>
+          <w:sz w:val="24"/>
+          <w:szCs w:val="24"/>
+        </w:rPr>
+        <w:t>Alu</w:t>
+      </w:r>
+      <w:proofErr w:type="spellEnd"/>
+      <w:r>
+        <w:rPr>
+          <w:rFonts w:ascii="Arial" w:hAnsi="Arial" w:cs="Arial"/>
+          <w:sz w:val="24"/>
+          <w:szCs w:val="24"/>
+        </w:rPr>
+        <w:t>.</w:t>
+      </w:r>
+    </w:p>
+    <w:p>
+      <w:pPr>
+        <w:jc w:val="center"/>
+        <w:rPr>
+          <w:rFonts w:ascii="Arial" w:hAnsi="Arial" w:cs="Arial"/>
+          <w:sz w:val="24"/>
+          <w:szCs w:val="24"/>
+        </w:rPr>
+      </w:pPr>
+    </w:p>
+    <w:p>
+      <w:pPr>
+        <w:jc w:val="center"/>
+        <w:rPr>
+          <w:rFonts w:ascii="Arial" w:hAnsi="Arial" w:cs="Arial"/>
+          <w:sz w:val="24"/>
+          <w:szCs w:val="24"/>
+        </w:rPr>
+      </w:pPr>
+    </w:p>
+    <w:p>
+      <w:pPr>
+        <w:jc w:val="center"/>
+        <w:rPr>
+          <w:rFonts w:ascii="Arial" w:hAnsi="Arial" w:cs="Arial"/>
+          <w:sz w:val="24"/>
+          <w:szCs w:val="24"/>
+        </w:rPr>
+      </w:pPr>
+      <w:r>
+        <w:rPr>
+          <w:rFonts w:ascii="Arial" w:hAnsi="Arial" w:cs="Arial"/>
+          <w:noProof/>
+          <w:sz w:val="24"/>
+          <w:szCs w:val="24"/>
+        </w:rPr>
+        <w:drawing>
+          <wp:anchor distT="0" distB="0" distL="114300" distR="114300" simplePos="0" relativeHeight="251660288" behindDoc="1" locked="0" layoutInCell="1" allowOverlap="1" wp14:anchorId="31B0BAB9" wp14:editId="77B288C3">
+            <wp:simplePos x="0" y="0"/>
+            <wp:positionH relativeFrom="margin">
+              <wp:align>left</wp:align>
+            </wp:positionH>
+            <wp:positionV relativeFrom="paragraph">
+              <wp:posOffset>73025</wp:posOffset>
+            </wp:positionV>
+            <wp:extent cx="1618877" cy="1552575"/>
+            <wp:effectExtent l="0" t="0" r="635" b="0"/>
+            <wp:wrapTight wrapText="bothSides">
+              <wp:wrapPolygon edited="0">
+                <wp:start x="0" y="0"/>
+                <wp:lineTo x="0" y="21202"/>
+                <wp:lineTo x="21354" y="21202"/>
+                <wp:lineTo x="21354" y="0"/>
+                <wp:lineTo x="0" y="0"/>
+              </wp:wrapPolygon>
+            </wp:wrapTight>
+            <wp:docPr id="2" name="Imagen 2"/>
+            <wp:cNvGraphicFramePr>
+              <a:graphicFrameLocks xmlns:a="http://schemas.openxmlformats.org/drawingml/2006/main" noChangeAspect="1"/>
+            </wp:cNvGraphicFramePr>
+            <a:graphic xmlns:a="http://schemas.openxmlformats.org/drawingml/2006/main">
+              <a:graphicData uri="http://schemas.openxmlformats.org/drawingml/2006/picture">
+                <pic:pic xmlns:pic="http://schemas.openxmlformats.org/drawingml/2006/picture">
+                  <pic:nvPicPr>
+                    <pic:cNvPr id="1" name=""/>
+                    <pic:cNvPicPr/>
+                  </pic:nvPicPr>
+                  <pic:blipFill>
+                    <a:blip r:embed="rId9">
+                      <a:extLst>
+                        <a:ext uri="{28A0092B-C50C-407E-A947-70E740481C1C}">
+                          <a14:useLocalDpi xmlns:a14="http://schemas.microsoft.com/office/drawing/2010/main" val="0"/>
+                        </a:ext>
+                      </a:extLst>
+                    </a:blip>
+                    <a:stretch>
+                      <a:fillRect/>
+                    </a:stretch>
+                  </pic:blipFill>
+                  <pic:spPr>
+                    <a:xfrm>
+                      <a:off x="0" y="0"/>
+                      <a:ext cx="1618877" cy="1552575"/>
+                    </a:xfrm>
+                    <a:prstGeom prst="rect">
+                      <a:avLst/>
+                    </a:prstGeom>
+                  </pic:spPr>
+                </pic:pic>
+              </a:graphicData>
+            </a:graphic>
+          </wp:anchor>
+        </w:drawing>
+      </w:r>
+    </w:p>
+    <w:p>
+      <w:pPr>
+        <w:rPr>
+          <w:rFonts w:ascii="Arial" w:hAnsi="Arial" w:cs="Arial"/>
+          <w:sz w:val="24"/>
+          <w:szCs w:val="24"/>
+        </w:rPr>
+      </w:pPr>
+    </w:p>
+    <w:p>
+      <w:pPr>
+        <w:rPr>
+          <w:rFonts w:ascii="Arial" w:hAnsi="Arial" w:cs="Arial"/>
+          <w:sz w:val="24"/>
+          <w:szCs w:val="24"/>
+        </w:rPr>
+      </w:pPr>
+    </w:p>
+    <w:p>
+      <w:pPr>
+        <w:rPr>
+          <w:rFonts w:ascii="Arial" w:hAnsi="Arial" w:cs="Arial"/>
+          <w:sz w:val="24"/>
+          <w:szCs w:val="24"/>
+        </w:rPr>
+      </w:pPr>
+      <w:r>
+        <w:rPr>
+          <w:rFonts w:ascii="Arial" w:hAnsi="Arial" w:cs="Arial"/>
+          <w:sz w:val="24"/>
+          <w:szCs w:val="24"/>
+        </w:rPr>
+        <w:t>E</w:t>
+      </w:r>
+      <w:r>
+        <w:rPr>
+          <w:rFonts w:ascii="Arial" w:hAnsi="Arial" w:cs="Arial"/>
+          <w:sz w:val="24"/>
+          <w:szCs w:val="24"/>
+        </w:rPr>
+        <w:t xml:space="preserve">n el módulo </w:t>
+      </w:r>
+      <w:r>
         <w:rPr>
           <w:rFonts w:ascii="Arial" w:hAnsi="Arial" w:cs="Arial"/>
           <w:b/>
@@ -1154,7 +1427,25 @@
           <w:sz w:val="24"/>
           <w:szCs w:val="24"/>
         </w:rPr>
-      </w:pPr>
+        <w:t>PC</w:t>
+      </w:r>
+      <w:r>
+        <w:rPr>
+          <w:rFonts w:ascii="Arial" w:hAnsi="Arial" w:cs="Arial"/>
+          <w:sz w:val="24"/>
+          <w:szCs w:val="24"/>
+        </w:rPr>
+        <w:t xml:space="preserve"> se junt</w:t>
+      </w:r>
+      <w:r>
+        <w:rPr>
+          <w:rFonts w:ascii="Arial" w:hAnsi="Arial" w:cs="Arial"/>
+          <w:sz w:val="24"/>
+          <w:szCs w:val="24"/>
+        </w:rPr>
+        <w:t xml:space="preserve">ó con el </w:t>
+      </w:r>
+      <w:proofErr w:type="spellStart"/>
       <w:r>
         <w:rPr>
           <w:rFonts w:ascii="Arial" w:hAnsi="Arial" w:cs="Arial"/>
@@ -1163,12 +1454,1155 @@
           <w:sz w:val="24"/>
           <w:szCs w:val="24"/>
         </w:rPr>
+        <w:t>Add</w:t>
+      </w:r>
+      <w:proofErr w:type="spellEnd"/>
+      <w:r>
+        <w:rPr>
+          <w:rFonts w:ascii="Arial" w:hAnsi="Arial" w:cs="Arial"/>
+          <w:b/>
+          <w:bCs/>
+          <w:sz w:val="24"/>
+          <w:szCs w:val="24"/>
+        </w:rPr>
+        <w:t xml:space="preserve"> PC</w:t>
+      </w:r>
+      <w:r>
+        <w:rPr>
+          <w:rFonts w:ascii="Arial" w:hAnsi="Arial" w:cs="Arial"/>
+          <w:sz w:val="24"/>
+          <w:szCs w:val="24"/>
+        </w:rPr>
+        <w:t xml:space="preserve"> </w:t>
+      </w:r>
+      <w:r>
+        <w:rPr>
+          <w:rFonts w:ascii="Arial" w:hAnsi="Arial" w:cs="Arial"/>
+          <w:sz w:val="24"/>
+          <w:szCs w:val="24"/>
+        </w:rPr>
+        <w:t xml:space="preserve">recibiendo una entrada de 32 bits y obteniendo una salida de 32bits </w:t>
+      </w:r>
+      <w:r>
+        <w:rPr>
+          <w:rFonts w:ascii="Arial" w:hAnsi="Arial" w:cs="Arial"/>
+          <w:sz w:val="24"/>
+          <w:szCs w:val="24"/>
+        </w:rPr>
+        <w:t xml:space="preserve">haciendo una suma de +4Decimal en bits, </w:t>
+      </w:r>
+      <w:r>
+        <w:rPr>
+          <w:rFonts w:ascii="Arial" w:hAnsi="Arial" w:cs="Arial"/>
+          <w:sz w:val="24"/>
+          <w:szCs w:val="24"/>
+        </w:rPr>
+        <w:t>reaccionando al juego del reloj mientras está en positivo.</w:t>
+      </w:r>
+    </w:p>
+    <w:p>
+      <w:pPr>
+        <w:jc w:val="center"/>
+        <w:rPr>
+          <w:rFonts w:ascii="Arial" w:hAnsi="Arial" w:cs="Arial"/>
+          <w:sz w:val="24"/>
+          <w:szCs w:val="24"/>
+        </w:rPr>
+      </w:pPr>
+    </w:p>
+    <w:p>
+      <w:pPr>
+        <w:jc w:val="center"/>
+        <w:rPr>
+          <w:rFonts w:ascii="Arial" w:hAnsi="Arial" w:cs="Arial"/>
+          <w:sz w:val="24"/>
+          <w:szCs w:val="24"/>
+        </w:rPr>
+      </w:pPr>
+    </w:p>
+    <w:p>
+      <w:pPr>
+        <w:jc w:val="center"/>
+        <w:rPr>
+          <w:rFonts w:ascii="Arial" w:hAnsi="Arial" w:cs="Arial"/>
+          <w:sz w:val="24"/>
+          <w:szCs w:val="24"/>
+        </w:rPr>
+      </w:pPr>
+    </w:p>
+    <w:p>
+      <w:pPr>
+        <w:jc w:val="center"/>
+        <w:rPr>
+          <w:rFonts w:ascii="Arial" w:hAnsi="Arial" w:cs="Arial"/>
+          <w:sz w:val="24"/>
+          <w:szCs w:val="24"/>
+        </w:rPr>
+      </w:pPr>
+    </w:p>
+    <w:p>
+      <w:pPr>
+        <w:jc w:val="center"/>
+        <w:rPr>
+          <w:rFonts w:ascii="Arial" w:hAnsi="Arial" w:cs="Arial"/>
+          <w:sz w:val="24"/>
+          <w:szCs w:val="24"/>
+        </w:rPr>
+      </w:pPr>
+    </w:p>
+    <w:p>
+      <w:pPr>
+        <w:rPr>
+          <w:rFonts w:ascii="Arial" w:hAnsi="Arial" w:cs="Arial"/>
+          <w:sz w:val="24"/>
+          <w:szCs w:val="24"/>
+        </w:rPr>
+      </w:pPr>
+      <w:r>
+        <w:rPr>
+          <w:rFonts w:ascii="Arial" w:hAnsi="Arial" w:cs="Arial"/>
+          <w:noProof/>
+          <w:sz w:val="24"/>
+          <w:szCs w:val="24"/>
+        </w:rPr>
+        <w:drawing>
+          <wp:anchor distT="0" distB="0" distL="114300" distR="114300" simplePos="0" relativeHeight="251661312" behindDoc="0" locked="0" layoutInCell="1" allowOverlap="1" wp14:anchorId="67E23B53" wp14:editId="5F97D62C">
+            <wp:simplePos x="0" y="0"/>
+            <wp:positionH relativeFrom="margin">
+              <wp:align>right</wp:align>
+            </wp:positionH>
+            <wp:positionV relativeFrom="paragraph">
+              <wp:posOffset>88265</wp:posOffset>
+            </wp:positionV>
+            <wp:extent cx="3978910" cy="1400175"/>
+            <wp:effectExtent l="0" t="0" r="2540" b="9525"/>
+            <wp:wrapSquare wrapText="bothSides"/>
+            <wp:docPr id="3" name="Imagen 3"/>
+            <wp:cNvGraphicFramePr>
+              <a:graphicFrameLocks xmlns:a="http://schemas.openxmlformats.org/drawingml/2006/main" noChangeAspect="1"/>
+            </wp:cNvGraphicFramePr>
+            <a:graphic xmlns:a="http://schemas.openxmlformats.org/drawingml/2006/main">
+              <a:graphicData uri="http://schemas.openxmlformats.org/drawingml/2006/picture">
+                <pic:pic xmlns:pic="http://schemas.openxmlformats.org/drawingml/2006/picture">
+                  <pic:nvPicPr>
+                    <pic:cNvPr id="1" name=""/>
+                    <pic:cNvPicPr/>
+                  </pic:nvPicPr>
+                  <pic:blipFill>
+                    <a:blip r:embed="rId10">
+                      <a:extLst>
+                        <a:ext uri="{28A0092B-C50C-407E-A947-70E740481C1C}">
+                          <a14:useLocalDpi xmlns:a14="http://schemas.microsoft.com/office/drawing/2010/main" val="0"/>
+                        </a:ext>
+                      </a:extLst>
+                    </a:blip>
+                    <a:stretch>
+                      <a:fillRect/>
+                    </a:stretch>
+                  </pic:blipFill>
+                  <pic:spPr>
+                    <a:xfrm>
+                      <a:off x="0" y="0"/>
+                      <a:ext cx="3978910" cy="1400175"/>
+                    </a:xfrm>
+                    <a:prstGeom prst="rect">
+                      <a:avLst/>
+                    </a:prstGeom>
+                  </pic:spPr>
+                </pic:pic>
+              </a:graphicData>
+            </a:graphic>
+          </wp:anchor>
+        </w:drawing>
+      </w:r>
+      <w:r>
+        <w:rPr>
+          <w:rFonts w:ascii="Arial" w:hAnsi="Arial" w:cs="Arial"/>
+          <w:sz w:val="24"/>
+          <w:szCs w:val="24"/>
+        </w:rPr>
+        <w:t xml:space="preserve">En el </w:t>
+      </w:r>
+      <w:r>
+        <w:rPr>
+          <w:rFonts w:ascii="Arial" w:hAnsi="Arial" w:cs="Arial"/>
+          <w:sz w:val="24"/>
+          <w:szCs w:val="24"/>
+        </w:rPr>
+        <w:t>módulo</w:t>
+      </w:r>
+      <w:r>
+        <w:rPr>
+          <w:rFonts w:ascii="Arial" w:hAnsi="Arial" w:cs="Arial"/>
+          <w:sz w:val="24"/>
+          <w:szCs w:val="24"/>
+        </w:rPr>
+        <w:t xml:space="preserve"> de </w:t>
+      </w:r>
+      <w:r>
+        <w:rPr>
+          <w:rFonts w:ascii="Arial" w:hAnsi="Arial" w:cs="Arial"/>
+          <w:b/>
+          <w:bCs/>
+          <w:sz w:val="24"/>
+          <w:szCs w:val="24"/>
+        </w:rPr>
+        <w:t>memoria de instrucciones</w:t>
+      </w:r>
+      <w:r>
+        <w:rPr>
+          <w:rFonts w:ascii="Arial" w:hAnsi="Arial" w:cs="Arial"/>
+          <w:sz w:val="24"/>
+          <w:szCs w:val="24"/>
+        </w:rPr>
+        <w:t xml:space="preserve"> se hizo una lectura en el archivo instrucciones recibiendo un dato de 32 bits que se </w:t>
+      </w:r>
+      <w:r>
+        <w:rPr>
+          <w:rFonts w:ascii="Arial" w:hAnsi="Arial" w:cs="Arial"/>
+          <w:sz w:val="24"/>
+          <w:szCs w:val="24"/>
+        </w:rPr>
+        <w:t xml:space="preserve">separan </w:t>
+      </w:r>
+      <w:r>
+        <w:rPr>
+          <w:rFonts w:ascii="Arial" w:hAnsi="Arial" w:cs="Arial"/>
+          <w:sz w:val="24"/>
+          <w:szCs w:val="24"/>
+        </w:rPr>
+        <w:t>más</w:t>
+      </w:r>
+      <w:r>
+        <w:rPr>
+          <w:rFonts w:ascii="Arial" w:hAnsi="Arial" w:cs="Arial"/>
+          <w:sz w:val="24"/>
+          <w:szCs w:val="24"/>
+        </w:rPr>
+        <w:t xml:space="preserve"> adelante</w:t>
+      </w:r>
+      <w:r>
+        <w:rPr>
+          <w:rFonts w:ascii="Arial" w:hAnsi="Arial" w:cs="Arial"/>
+          <w:sz w:val="24"/>
+          <w:szCs w:val="24"/>
+        </w:rPr>
+        <w:t>.</w:t>
+      </w:r>
+    </w:p>
+    <w:p>
+      <w:pPr>
+        <w:jc w:val="center"/>
+        <w:rPr>
+          <w:rFonts w:ascii="Arial" w:hAnsi="Arial" w:cs="Arial"/>
+          <w:sz w:val="24"/>
+          <w:szCs w:val="24"/>
+        </w:rPr>
+      </w:pPr>
+    </w:p>
+    <w:p>
+      <w:pPr>
+        <w:jc w:val="center"/>
+        <w:rPr>
+          <w:rFonts w:ascii="Arial" w:hAnsi="Arial" w:cs="Arial"/>
+          <w:sz w:val="24"/>
+          <w:szCs w:val="24"/>
+        </w:rPr>
+      </w:pPr>
+      <w:r>
+        <w:rPr>
+          <w:rFonts w:ascii="Arial" w:hAnsi="Arial" w:cs="Arial"/>
+          <w:sz w:val="24"/>
+          <w:szCs w:val="24"/>
+        </w:rPr>
+        <w:t xml:space="preserve">Los módulos Unidad de control, banco de registros y </w:t>
+      </w:r>
+      <w:proofErr w:type="spellStart"/>
+      <w:r>
+        <w:rPr>
+          <w:rFonts w:ascii="Arial" w:hAnsi="Arial" w:cs="Arial"/>
+          <w:sz w:val="24"/>
+          <w:szCs w:val="24"/>
+        </w:rPr>
+        <w:t>Alu</w:t>
+      </w:r>
+      <w:proofErr w:type="spellEnd"/>
+      <w:r>
+        <w:rPr>
+          <w:rFonts w:ascii="Arial" w:hAnsi="Arial" w:cs="Arial"/>
+          <w:sz w:val="24"/>
+          <w:szCs w:val="24"/>
+        </w:rPr>
+        <w:t xml:space="preserve"> Control, reciben sus entradas de esta salida utilizando la separación de bits.</w:t>
+      </w:r>
+    </w:p>
+    <w:p>
+      <w:pPr>
+        <w:rPr>
+          <w:rFonts w:ascii="Arial" w:hAnsi="Arial" w:cs="Arial"/>
+          <w:sz w:val="24"/>
+          <w:szCs w:val="24"/>
+        </w:rPr>
+      </w:pPr>
+      <w:r>
+        <w:rPr>
+          <w:rFonts w:ascii="Arial" w:hAnsi="Arial" w:cs="Arial"/>
+          <w:sz w:val="24"/>
+          <w:szCs w:val="24"/>
+        </w:rPr>
+        <w:lastRenderedPageBreak/>
+        <w:drawing>
+          <wp:anchor distT="0" distB="0" distL="114300" distR="114300" simplePos="0" relativeHeight="251662336" behindDoc="1" locked="0" layoutInCell="1" allowOverlap="1" wp14:anchorId="5F6EEF86" wp14:editId="35C27FC1">
+            <wp:simplePos x="0" y="0"/>
+            <wp:positionH relativeFrom="margin">
+              <wp:align>left</wp:align>
+            </wp:positionH>
+            <wp:positionV relativeFrom="paragraph">
+              <wp:posOffset>0</wp:posOffset>
+            </wp:positionV>
+            <wp:extent cx="1914525" cy="2107544"/>
+            <wp:effectExtent l="0" t="0" r="0" b="7620"/>
+            <wp:wrapTight wrapText="bothSides">
+              <wp:wrapPolygon edited="0">
+                <wp:start x="0" y="0"/>
+                <wp:lineTo x="0" y="21483"/>
+                <wp:lineTo x="21278" y="21483"/>
+                <wp:lineTo x="21278" y="0"/>
+                <wp:lineTo x="0" y="0"/>
+              </wp:wrapPolygon>
+            </wp:wrapTight>
+            <wp:docPr id="4" name="Imagen 4"/>
+            <wp:cNvGraphicFramePr>
+              <a:graphicFrameLocks xmlns:a="http://schemas.openxmlformats.org/drawingml/2006/main" noChangeAspect="1"/>
+            </wp:cNvGraphicFramePr>
+            <a:graphic xmlns:a="http://schemas.openxmlformats.org/drawingml/2006/main">
+              <a:graphicData uri="http://schemas.openxmlformats.org/drawingml/2006/picture">
+                <pic:pic xmlns:pic="http://schemas.openxmlformats.org/drawingml/2006/picture">
+                  <pic:nvPicPr>
+                    <pic:cNvPr id="1" name=""/>
+                    <pic:cNvPicPr/>
+                  </pic:nvPicPr>
+                  <pic:blipFill>
+                    <a:blip r:embed="rId11">
+                      <a:extLst>
+                        <a:ext uri="{28A0092B-C50C-407E-A947-70E740481C1C}">
+                          <a14:useLocalDpi xmlns:a14="http://schemas.microsoft.com/office/drawing/2010/main" val="0"/>
+                        </a:ext>
+                      </a:extLst>
+                    </a:blip>
+                    <a:stretch>
+                      <a:fillRect/>
+                    </a:stretch>
+                  </pic:blipFill>
+                  <pic:spPr>
+                    <a:xfrm>
+                      <a:off x="0" y="0"/>
+                      <a:ext cx="1914525" cy="2107544"/>
+                    </a:xfrm>
+                    <a:prstGeom prst="rect">
+                      <a:avLst/>
+                    </a:prstGeom>
+                  </pic:spPr>
+                </pic:pic>
+              </a:graphicData>
+            </a:graphic>
+            <wp14:sizeRelH relativeFrom="page">
+              <wp14:pctWidth>0</wp14:pctWidth>
+            </wp14:sizeRelH>
+            <wp14:sizeRelV relativeFrom="page">
+              <wp14:pctHeight>0</wp14:pctHeight>
+            </wp14:sizeRelV>
+          </wp:anchor>
+        </w:drawing>
+      </w:r>
+    </w:p>
+    <w:p>
+      <w:pPr>
+        <w:rPr>
+          <w:rFonts w:ascii="Arial" w:hAnsi="Arial" w:cs="Arial"/>
+          <w:sz w:val="24"/>
+          <w:szCs w:val="24"/>
+        </w:rPr>
+      </w:pPr>
+    </w:p>
+    <w:p>
+      <w:pPr>
+        <w:rPr>
+          <w:rFonts w:ascii="Arial" w:hAnsi="Arial" w:cs="Arial"/>
+          <w:sz w:val="24"/>
+          <w:szCs w:val="24"/>
+        </w:rPr>
+      </w:pPr>
+      <w:r>
+        <w:rPr>
+          <w:rFonts w:ascii="Arial" w:hAnsi="Arial" w:cs="Arial"/>
+          <w:sz w:val="24"/>
+          <w:szCs w:val="24"/>
+        </w:rPr>
+        <w:t xml:space="preserve">En el módulo </w:t>
+      </w:r>
+      <w:r>
+        <w:rPr>
+          <w:rFonts w:ascii="Arial" w:hAnsi="Arial" w:cs="Arial"/>
+          <w:b/>
+          <w:bCs/>
+          <w:sz w:val="24"/>
+          <w:szCs w:val="24"/>
+        </w:rPr>
+        <w:t>Unidad de control</w:t>
+      </w:r>
+      <w:r>
+        <w:rPr>
+          <w:rFonts w:ascii="Arial" w:hAnsi="Arial" w:cs="Arial"/>
+          <w:sz w:val="24"/>
+          <w:szCs w:val="24"/>
+        </w:rPr>
+        <w:t xml:space="preserve"> se </w:t>
+      </w:r>
+      <w:r>
+        <w:rPr>
+          <w:rFonts w:ascii="Arial" w:hAnsi="Arial" w:cs="Arial"/>
+          <w:sz w:val="24"/>
+          <w:szCs w:val="24"/>
+        </w:rPr>
+        <w:t xml:space="preserve">reciben los últimos 6bits que tiene la salida de memoria de instrucciones la cual sirve para decidir en esta fase si serán operaciones de tipo R, otorgando la decisión al controlador de la </w:t>
+      </w:r>
+      <w:proofErr w:type="spellStart"/>
+      <w:r>
+        <w:rPr>
+          <w:rFonts w:ascii="Arial" w:hAnsi="Arial" w:cs="Arial"/>
+          <w:sz w:val="24"/>
+          <w:szCs w:val="24"/>
+        </w:rPr>
+        <w:t>Alu</w:t>
+      </w:r>
+      <w:proofErr w:type="spellEnd"/>
+      <w:r>
+        <w:rPr>
+          <w:rFonts w:ascii="Arial" w:hAnsi="Arial" w:cs="Arial"/>
+          <w:sz w:val="24"/>
+          <w:szCs w:val="24"/>
+        </w:rPr>
+        <w:t xml:space="preserve"> mediante 3bits</w:t>
+      </w:r>
+      <w:r>
+        <w:rPr>
+          <w:rFonts w:ascii="Arial" w:hAnsi="Arial" w:cs="Arial"/>
+          <w:sz w:val="24"/>
+          <w:szCs w:val="24"/>
+        </w:rPr>
+        <w:t xml:space="preserve"> y la posición donde se guardará el registro al banco de registros.</w:t>
+      </w:r>
+    </w:p>
+    <w:p>
+      <w:pPr>
+        <w:rPr>
+          <w:rFonts w:ascii="Arial" w:hAnsi="Arial" w:cs="Arial"/>
+          <w:sz w:val="24"/>
+          <w:szCs w:val="24"/>
+        </w:rPr>
+      </w:pPr>
+    </w:p>
+    <w:p>
+      <w:pPr>
+        <w:rPr>
+          <w:rFonts w:ascii="Arial" w:hAnsi="Arial" w:cs="Arial"/>
+          <w:sz w:val="24"/>
+          <w:szCs w:val="24"/>
+        </w:rPr>
+      </w:pPr>
+    </w:p>
+    <w:p>
+      <w:pPr>
+        <w:rPr>
+          <w:rFonts w:ascii="Arial" w:hAnsi="Arial" w:cs="Arial"/>
+          <w:sz w:val="24"/>
+          <w:szCs w:val="24"/>
+        </w:rPr>
+      </w:pPr>
+    </w:p>
+    <w:p>
+      <w:pPr>
+        <w:rPr>
+          <w:rFonts w:ascii="Arial" w:hAnsi="Arial" w:cs="Arial"/>
+          <w:sz w:val="24"/>
+          <w:szCs w:val="24"/>
+        </w:rPr>
+      </w:pPr>
+    </w:p>
+    <w:p>
+      <w:pPr>
+        <w:rPr>
+          <w:rFonts w:ascii="Arial" w:hAnsi="Arial" w:cs="Arial"/>
+          <w:sz w:val="24"/>
+          <w:szCs w:val="24"/>
+        </w:rPr>
+      </w:pPr>
+    </w:p>
+    <w:p>
+      <w:pPr>
+        <w:rPr>
+          <w:rFonts w:ascii="Arial" w:hAnsi="Arial" w:cs="Arial"/>
+          <w:sz w:val="24"/>
+          <w:szCs w:val="24"/>
+        </w:rPr>
+      </w:pPr>
+      <w:r>
+        <w:rPr>
+          <w:rFonts w:ascii="Arial" w:hAnsi="Arial" w:cs="Arial"/>
+          <w:sz w:val="24"/>
+          <w:szCs w:val="24"/>
+        </w:rPr>
+        <w:drawing>
+          <wp:anchor distT="0" distB="0" distL="114300" distR="114300" simplePos="0" relativeHeight="251663360" behindDoc="1" locked="0" layoutInCell="1" allowOverlap="1" wp14:anchorId="6A1D7E2D" wp14:editId="01E07EB9">
+            <wp:simplePos x="0" y="0"/>
+            <wp:positionH relativeFrom="column">
+              <wp:posOffset>2948940</wp:posOffset>
+            </wp:positionH>
+            <wp:positionV relativeFrom="paragraph">
+              <wp:posOffset>22225</wp:posOffset>
+            </wp:positionV>
+            <wp:extent cx="2617399" cy="1971675"/>
+            <wp:effectExtent l="0" t="0" r="0" b="0"/>
+            <wp:wrapTight wrapText="bothSides">
+              <wp:wrapPolygon edited="0">
+                <wp:start x="0" y="0"/>
+                <wp:lineTo x="0" y="21287"/>
+                <wp:lineTo x="21385" y="21287"/>
+                <wp:lineTo x="21385" y="0"/>
+                <wp:lineTo x="0" y="0"/>
+              </wp:wrapPolygon>
+            </wp:wrapTight>
+            <wp:docPr id="5" name="Imagen 5"/>
+            <wp:cNvGraphicFramePr>
+              <a:graphicFrameLocks xmlns:a="http://schemas.openxmlformats.org/drawingml/2006/main" noChangeAspect="1"/>
+            </wp:cNvGraphicFramePr>
+            <a:graphic xmlns:a="http://schemas.openxmlformats.org/drawingml/2006/main">
+              <a:graphicData uri="http://schemas.openxmlformats.org/drawingml/2006/picture">
+                <pic:pic xmlns:pic="http://schemas.openxmlformats.org/drawingml/2006/picture">
+                  <pic:nvPicPr>
+                    <pic:cNvPr id="1" name=""/>
+                    <pic:cNvPicPr/>
+                  </pic:nvPicPr>
+                  <pic:blipFill>
+                    <a:blip r:embed="rId12">
+                      <a:extLst>
+                        <a:ext uri="{28A0092B-C50C-407E-A947-70E740481C1C}">
+                          <a14:useLocalDpi xmlns:a14="http://schemas.microsoft.com/office/drawing/2010/main" val="0"/>
+                        </a:ext>
+                      </a:extLst>
+                    </a:blip>
+                    <a:stretch>
+                      <a:fillRect/>
+                    </a:stretch>
+                  </pic:blipFill>
+                  <pic:spPr>
+                    <a:xfrm>
+                      <a:off x="0" y="0"/>
+                      <a:ext cx="2617399" cy="1971675"/>
+                    </a:xfrm>
+                    <a:prstGeom prst="rect">
+                      <a:avLst/>
+                    </a:prstGeom>
+                  </pic:spPr>
+                </pic:pic>
+              </a:graphicData>
+            </a:graphic>
+            <wp14:sizeRelH relativeFrom="page">
+              <wp14:pctWidth>0</wp14:pctWidth>
+            </wp14:sizeRelH>
+            <wp14:sizeRelV relativeFrom="page">
+              <wp14:pctHeight>0</wp14:pctHeight>
+            </wp14:sizeRelV>
+          </wp:anchor>
+        </w:drawing>
+      </w:r>
+    </w:p>
+    <w:p>
+      <w:pPr>
+        <w:rPr>
+          <w:rFonts w:ascii="Arial" w:hAnsi="Arial" w:cs="Arial"/>
+          <w:sz w:val="24"/>
+          <w:szCs w:val="24"/>
+        </w:rPr>
+      </w:pPr>
+    </w:p>
+    <w:p>
+      <w:pPr>
+        <w:rPr>
+          <w:rFonts w:ascii="Arial" w:hAnsi="Arial" w:cs="Arial"/>
+          <w:sz w:val="24"/>
+          <w:szCs w:val="24"/>
+        </w:rPr>
+      </w:pPr>
+      <w:r>
+        <w:rPr>
+          <w:rFonts w:ascii="Arial" w:hAnsi="Arial" w:cs="Arial"/>
+          <w:sz w:val="24"/>
+          <w:szCs w:val="24"/>
+        </w:rPr>
+        <w:t xml:space="preserve">El módulo </w:t>
+      </w:r>
+      <w:proofErr w:type="spellStart"/>
+      <w:r>
+        <w:rPr>
+          <w:rFonts w:ascii="Arial" w:hAnsi="Arial" w:cs="Arial"/>
+          <w:b/>
+          <w:bCs/>
+          <w:sz w:val="24"/>
+          <w:szCs w:val="24"/>
+        </w:rPr>
+        <w:t>controlAlu</w:t>
+      </w:r>
+      <w:proofErr w:type="spellEnd"/>
+      <w:r>
+        <w:rPr>
+          <w:rFonts w:ascii="Arial" w:hAnsi="Arial" w:cs="Arial"/>
+          <w:sz w:val="24"/>
+          <w:szCs w:val="24"/>
+        </w:rPr>
+        <w:t xml:space="preserve"> recibe los primeros 6bits de la salida de memoria de instrucciones que define la operación y 3 bits que se dan del controlador para decir el tipo de operación tipo R en esta fase y ofreciendo una salida de 4 bits con la operación a realizar ya filtrada por tipo.</w:t>
+      </w:r>
+    </w:p>
+    <w:p>
+      <w:pPr>
+        <w:rPr>
+          <w:rFonts w:ascii="Arial" w:hAnsi="Arial" w:cs="Arial"/>
+          <w:sz w:val="24"/>
+          <w:szCs w:val="24"/>
+        </w:rPr>
+      </w:pPr>
+    </w:p>
+    <w:p>
+      <w:pPr>
+        <w:rPr>
+          <w:rFonts w:ascii="Arial" w:hAnsi="Arial" w:cs="Arial"/>
+          <w:sz w:val="24"/>
+          <w:szCs w:val="24"/>
+        </w:rPr>
+      </w:pPr>
+    </w:p>
+    <w:p>
+      <w:pPr>
+        <w:rPr>
+          <w:rFonts w:ascii="Arial" w:hAnsi="Arial" w:cs="Arial"/>
+          <w:sz w:val="24"/>
+          <w:szCs w:val="24"/>
+        </w:rPr>
+      </w:pPr>
+    </w:p>
+    <w:p>
+      <w:pPr>
+        <w:rPr>
+          <w:rFonts w:ascii="Arial" w:hAnsi="Arial" w:cs="Arial"/>
+          <w:sz w:val="24"/>
+          <w:szCs w:val="24"/>
+        </w:rPr>
+      </w:pPr>
+    </w:p>
+    <w:p>
+      <w:pPr>
+        <w:rPr>
+          <w:rFonts w:ascii="Arial" w:hAnsi="Arial" w:cs="Arial"/>
+          <w:sz w:val="24"/>
+          <w:szCs w:val="24"/>
+        </w:rPr>
+      </w:pPr>
+      <w:r>
+        <w:rPr>
+          <w:rFonts w:ascii="Arial" w:hAnsi="Arial" w:cs="Arial"/>
+          <w:sz w:val="24"/>
+          <w:szCs w:val="24"/>
+        </w:rPr>
+        <w:drawing>
+          <wp:anchor distT="0" distB="0" distL="114300" distR="114300" simplePos="0" relativeHeight="251665408" behindDoc="1" locked="0" layoutInCell="1" allowOverlap="1" wp14:anchorId="1D9C314D" wp14:editId="4B8C6523">
+            <wp:simplePos x="0" y="0"/>
+            <wp:positionH relativeFrom="margin">
+              <wp:align>left</wp:align>
+            </wp:positionH>
+            <wp:positionV relativeFrom="paragraph">
+              <wp:posOffset>15875</wp:posOffset>
+            </wp:positionV>
+            <wp:extent cx="2038350" cy="1835785"/>
+            <wp:effectExtent l="0" t="0" r="0" b="0"/>
+            <wp:wrapTight wrapText="bothSides">
+              <wp:wrapPolygon edited="0">
+                <wp:start x="0" y="0"/>
+                <wp:lineTo x="0" y="21294"/>
+                <wp:lineTo x="21398" y="21294"/>
+                <wp:lineTo x="21398" y="0"/>
+                <wp:lineTo x="0" y="0"/>
+              </wp:wrapPolygon>
+            </wp:wrapTight>
+            <wp:docPr id="8" name="Imagen 8"/>
+            <wp:cNvGraphicFramePr>
+              <a:graphicFrameLocks xmlns:a="http://schemas.openxmlformats.org/drawingml/2006/main" noChangeAspect="1"/>
+            </wp:cNvGraphicFramePr>
+            <a:graphic xmlns:a="http://schemas.openxmlformats.org/drawingml/2006/main">
+              <a:graphicData uri="http://schemas.openxmlformats.org/drawingml/2006/picture">
+                <pic:pic xmlns:pic="http://schemas.openxmlformats.org/drawingml/2006/picture">
+                  <pic:nvPicPr>
+                    <pic:cNvPr id="1" name=""/>
+                    <pic:cNvPicPr/>
+                  </pic:nvPicPr>
+                  <pic:blipFill>
+                    <a:blip r:embed="rId13">
+                      <a:extLst>
+                        <a:ext uri="{28A0092B-C50C-407E-A947-70E740481C1C}">
+                          <a14:useLocalDpi xmlns:a14="http://schemas.microsoft.com/office/drawing/2010/main" val="0"/>
+                        </a:ext>
+                      </a:extLst>
+                    </a:blip>
+                    <a:stretch>
+                      <a:fillRect/>
+                    </a:stretch>
+                  </pic:blipFill>
+                  <pic:spPr>
+                    <a:xfrm>
+                      <a:off x="0" y="0"/>
+                      <a:ext cx="2038350" cy="1835785"/>
+                    </a:xfrm>
+                    <a:prstGeom prst="rect">
+                      <a:avLst/>
+                    </a:prstGeom>
+                  </pic:spPr>
+                </pic:pic>
+              </a:graphicData>
+            </a:graphic>
+            <wp14:sizeRelH relativeFrom="page">
+              <wp14:pctWidth>0</wp14:pctWidth>
+            </wp14:sizeRelH>
+            <wp14:sizeRelV relativeFrom="page">
+              <wp14:pctHeight>0</wp14:pctHeight>
+            </wp14:sizeRelV>
+          </wp:anchor>
+        </w:drawing>
+      </w:r>
+    </w:p>
+    <w:p>
+      <w:pPr>
+        <w:rPr>
+          <w:rFonts w:ascii="Arial" w:hAnsi="Arial" w:cs="Arial"/>
+          <w:sz w:val="24"/>
+          <w:szCs w:val="24"/>
+        </w:rPr>
+      </w:pPr>
+      <w:r>
+        <w:rPr>
+          <w:rFonts w:ascii="Arial" w:hAnsi="Arial" w:cs="Arial"/>
+          <w:sz w:val="24"/>
+          <w:szCs w:val="24"/>
+        </w:rPr>
+        <w:t>Mientras que a los anteriores módulos se les conectaron los primeros y últimos 6bits al banco de registros le toca recibir todos los demás bits separados de 5 en 5 los cuales cont</w:t>
+      </w:r>
+      <w:r>
+        <w:rPr>
+          <w:rFonts w:ascii="Arial" w:hAnsi="Arial" w:cs="Arial"/>
+          <w:sz w:val="24"/>
+          <w:szCs w:val="24"/>
+        </w:rPr>
+        <w:t>ienen</w:t>
+      </w:r>
+      <w:r>
+        <w:rPr>
+          <w:rFonts w:ascii="Arial" w:hAnsi="Arial" w:cs="Arial"/>
+          <w:sz w:val="24"/>
+          <w:szCs w:val="24"/>
+        </w:rPr>
+        <w:t xml:space="preserve"> </w:t>
+      </w:r>
+      <w:r>
+        <w:rPr>
+          <w:rFonts w:ascii="Arial" w:hAnsi="Arial" w:cs="Arial"/>
+          <w:sz w:val="24"/>
+          <w:szCs w:val="24"/>
+        </w:rPr>
+        <w:t xml:space="preserve">una dirección para guardar un dato nuevo y </w:t>
+      </w:r>
+      <w:r>
+        <w:rPr>
+          <w:rFonts w:ascii="Arial" w:hAnsi="Arial" w:cs="Arial"/>
+          <w:sz w:val="24"/>
+          <w:szCs w:val="24"/>
+        </w:rPr>
+        <w:t xml:space="preserve">las direcciones de los datos que </w:t>
+      </w:r>
+      <w:r>
+        <w:rPr>
+          <w:rFonts w:ascii="Arial" w:hAnsi="Arial" w:cs="Arial"/>
+          <w:sz w:val="24"/>
+          <w:szCs w:val="24"/>
+        </w:rPr>
+        <w:t>se leen en el archivo y son</w:t>
+      </w:r>
+      <w:r>
+        <w:rPr>
+          <w:rFonts w:ascii="Arial" w:hAnsi="Arial" w:cs="Arial"/>
+          <w:sz w:val="24"/>
+          <w:szCs w:val="24"/>
+        </w:rPr>
+        <w:t xml:space="preserve"> </w:t>
+      </w:r>
+      <w:r>
+        <w:rPr>
+          <w:rFonts w:ascii="Arial" w:hAnsi="Arial" w:cs="Arial"/>
+          <w:sz w:val="24"/>
+          <w:szCs w:val="24"/>
+        </w:rPr>
+        <w:t xml:space="preserve">mandados a ser </w:t>
+      </w:r>
+      <w:r>
+        <w:rPr>
+          <w:rFonts w:ascii="Arial" w:hAnsi="Arial" w:cs="Arial"/>
+          <w:sz w:val="24"/>
+          <w:szCs w:val="24"/>
+        </w:rPr>
+        <w:t xml:space="preserve">operados por la </w:t>
+      </w:r>
+      <w:proofErr w:type="spellStart"/>
+      <w:r>
+        <w:rPr>
+          <w:rFonts w:ascii="Arial" w:hAnsi="Arial" w:cs="Arial"/>
+          <w:sz w:val="24"/>
+          <w:szCs w:val="24"/>
+        </w:rPr>
+        <w:t>Alu</w:t>
+      </w:r>
+      <w:proofErr w:type="spellEnd"/>
+      <w:r>
+        <w:rPr>
+          <w:rFonts w:ascii="Arial" w:hAnsi="Arial" w:cs="Arial"/>
+          <w:sz w:val="24"/>
+          <w:szCs w:val="24"/>
+        </w:rPr>
+        <w:t>.</w:t>
+      </w:r>
+    </w:p>
+    <w:p>
+      <w:pPr>
+        <w:rPr>
+          <w:rFonts w:ascii="Arial" w:hAnsi="Arial" w:cs="Arial"/>
+          <w:sz w:val="24"/>
+          <w:szCs w:val="24"/>
+        </w:rPr>
+      </w:pPr>
+    </w:p>
+    <w:p>
+      <w:pPr>
+        <w:rPr>
+          <w:rFonts w:ascii="Arial" w:hAnsi="Arial" w:cs="Arial"/>
+          <w:sz w:val="24"/>
+          <w:szCs w:val="24"/>
+        </w:rPr>
+      </w:pPr>
+    </w:p>
+    <w:p>
+      <w:pPr>
+        <w:rPr>
+          <w:rFonts w:ascii="Arial" w:hAnsi="Arial" w:cs="Arial"/>
+          <w:sz w:val="24"/>
+          <w:szCs w:val="24"/>
+        </w:rPr>
+      </w:pPr>
+    </w:p>
+    <w:p>
+      <w:pPr>
+        <w:rPr>
+          <w:rFonts w:ascii="Arial" w:hAnsi="Arial" w:cs="Arial"/>
+          <w:sz w:val="24"/>
+          <w:szCs w:val="24"/>
+        </w:rPr>
+      </w:pPr>
+      <w:r>
+        <w:rPr>
+          <w:rFonts w:ascii="Arial" w:hAnsi="Arial" w:cs="Arial"/>
+          <w:sz w:val="24"/>
+          <w:szCs w:val="24"/>
+        </w:rPr>
+        <w:drawing>
+          <wp:anchor distT="0" distB="0" distL="114300" distR="114300" simplePos="0" relativeHeight="251664384" behindDoc="1" locked="0" layoutInCell="1" allowOverlap="1" wp14:anchorId="34D3B9BE" wp14:editId="7BAA8703">
+            <wp:simplePos x="0" y="0"/>
+            <wp:positionH relativeFrom="margin">
+              <wp:align>right</wp:align>
+            </wp:positionH>
+            <wp:positionV relativeFrom="paragraph">
+              <wp:posOffset>3810</wp:posOffset>
+            </wp:positionV>
+            <wp:extent cx="2228850" cy="1743075"/>
+            <wp:effectExtent l="0" t="0" r="0" b="9525"/>
+            <wp:wrapTight wrapText="bothSides">
+              <wp:wrapPolygon edited="0">
+                <wp:start x="0" y="0"/>
+                <wp:lineTo x="0" y="21482"/>
+                <wp:lineTo x="21415" y="21482"/>
+                <wp:lineTo x="21415" y="0"/>
+                <wp:lineTo x="0" y="0"/>
+              </wp:wrapPolygon>
+            </wp:wrapTight>
+            <wp:docPr id="6" name="Imagen 6"/>
+            <wp:cNvGraphicFramePr>
+              <a:graphicFrameLocks xmlns:a="http://schemas.openxmlformats.org/drawingml/2006/main" noChangeAspect="1"/>
+            </wp:cNvGraphicFramePr>
+            <a:graphic xmlns:a="http://schemas.openxmlformats.org/drawingml/2006/main">
+              <a:graphicData uri="http://schemas.openxmlformats.org/drawingml/2006/picture">
+                <pic:pic xmlns:pic="http://schemas.openxmlformats.org/drawingml/2006/picture">
+                  <pic:nvPicPr>
+                    <pic:cNvPr id="1" name=""/>
+                    <pic:cNvPicPr/>
+                  </pic:nvPicPr>
+                  <pic:blipFill>
+                    <a:blip r:embed="rId14">
+                      <a:extLst>
+                        <a:ext uri="{28A0092B-C50C-407E-A947-70E740481C1C}">
+                          <a14:useLocalDpi xmlns:a14="http://schemas.microsoft.com/office/drawing/2010/main" val="0"/>
+                        </a:ext>
+                      </a:extLst>
+                    </a:blip>
+                    <a:stretch>
+                      <a:fillRect/>
+                    </a:stretch>
+                  </pic:blipFill>
+                  <pic:spPr>
+                    <a:xfrm>
+                      <a:off x="0" y="0"/>
+                      <a:ext cx="2228850" cy="1743075"/>
+                    </a:xfrm>
+                    <a:prstGeom prst="rect">
+                      <a:avLst/>
+                    </a:prstGeom>
+                  </pic:spPr>
+                </pic:pic>
+              </a:graphicData>
+            </a:graphic>
+            <wp14:sizeRelH relativeFrom="page">
+              <wp14:pctWidth>0</wp14:pctWidth>
+            </wp14:sizeRelH>
+            <wp14:sizeRelV relativeFrom="page">
+              <wp14:pctHeight>0</wp14:pctHeight>
+            </wp14:sizeRelV>
+          </wp:anchor>
+        </w:drawing>
+      </w:r>
+    </w:p>
+    <w:p>
+      <w:pPr>
+        <w:rPr>
+          <w:rFonts w:ascii="Arial" w:hAnsi="Arial" w:cs="Arial"/>
+          <w:sz w:val="24"/>
+          <w:szCs w:val="24"/>
+        </w:rPr>
+      </w:pPr>
+    </w:p>
+    <w:p>
+      <w:pPr>
+        <w:rPr>
+          <w:rFonts w:ascii="Arial" w:hAnsi="Arial" w:cs="Arial"/>
+          <w:sz w:val="24"/>
+          <w:szCs w:val="24"/>
+        </w:rPr>
+      </w:pPr>
+      <w:r>
+        <w:rPr>
+          <w:rFonts w:ascii="Arial" w:hAnsi="Arial" w:cs="Arial"/>
+          <w:sz w:val="24"/>
+          <w:szCs w:val="24"/>
+        </w:rPr>
+        <w:t xml:space="preserve">En el modulo </w:t>
+      </w:r>
+      <w:proofErr w:type="spellStart"/>
+      <w:r>
+        <w:rPr>
+          <w:rFonts w:ascii="Arial" w:hAnsi="Arial" w:cs="Arial"/>
+          <w:b/>
+          <w:bCs/>
+          <w:sz w:val="24"/>
+          <w:szCs w:val="24"/>
+        </w:rPr>
+        <w:t>Alu</w:t>
+      </w:r>
+      <w:proofErr w:type="spellEnd"/>
+      <w:r>
+        <w:rPr>
+          <w:rFonts w:ascii="Arial" w:hAnsi="Arial" w:cs="Arial"/>
+          <w:sz w:val="24"/>
+          <w:szCs w:val="24"/>
+        </w:rPr>
+        <w:t xml:space="preserve"> se reciben las 3 entradas antes mencionadas 2 datos que interactuarán con un operador y un selector que dice que operación se tendrá que hacer dando el resultado</w:t>
+      </w:r>
+      <w:r>
+        <w:rPr>
+          <w:rFonts w:ascii="Arial" w:hAnsi="Arial" w:cs="Arial"/>
+          <w:sz w:val="24"/>
+          <w:szCs w:val="24"/>
+        </w:rPr>
+        <w:t xml:space="preserve"> al banco de registros para ser guardado en una posición que ya se le dio anteriormente y ofreciendo una salida más para saber si el resultado queda en 0´s.</w:t>
+      </w:r>
+    </w:p>
+    <w:p>
+      <w:pPr>
+        <w:jc w:val="center"/>
+        <w:rPr>
+          <w:rFonts w:ascii="Arial" w:hAnsi="Arial" w:cs="Arial"/>
+          <w:sz w:val="24"/>
+          <w:szCs w:val="24"/>
+        </w:rPr>
+      </w:pPr>
+      <w:proofErr w:type="spellStart"/>
+      <w:r>
+        <w:rPr>
+          <w:rFonts w:ascii="Arial" w:hAnsi="Arial" w:cs="Arial"/>
+          <w:sz w:val="24"/>
+          <w:szCs w:val="24"/>
+        </w:rPr>
+        <w:lastRenderedPageBreak/>
+        <w:t>DataPath</w:t>
+      </w:r>
+      <w:proofErr w:type="spellEnd"/>
+      <w:r>
+        <w:rPr>
+          <w:rFonts w:ascii="Arial" w:hAnsi="Arial" w:cs="Arial"/>
+          <w:sz w:val="24"/>
+          <w:szCs w:val="24"/>
+        </w:rPr>
+        <w:t xml:space="preserve"> Fase </w:t>
+      </w:r>
+      <w:r>
+        <w:rPr>
+          <w:rFonts w:ascii="Arial" w:hAnsi="Arial" w:cs="Arial"/>
+          <w:sz w:val="24"/>
+          <w:szCs w:val="24"/>
+        </w:rPr>
+        <w:t>2</w:t>
+      </w:r>
+    </w:p>
+    <w:p>
+      <w:pPr>
+        <w:rPr>
+          <w:rFonts w:ascii="Arial" w:hAnsi="Arial" w:cs="Arial"/>
+          <w:sz w:val="24"/>
+          <w:szCs w:val="24"/>
+        </w:rPr>
+      </w:pPr>
+      <w:r>
+        <w:rPr>
+          <w:rFonts w:ascii="Arial" w:hAnsi="Arial" w:cs="Arial"/>
+          <w:noProof/>
+          <w:sz w:val="24"/>
+          <w:szCs w:val="24"/>
+        </w:rPr>
+        <w:drawing>
+          <wp:inline distT="0" distB="0" distL="0" distR="0" wp14:anchorId="2BBCA411" wp14:editId="26EAF7C6">
+            <wp:extent cx="5610225" cy="1943100"/>
+            <wp:effectExtent l="0" t="0" r="9525" b="0"/>
+            <wp:docPr id="1" name="Imagen 1"/>
+            <wp:cNvGraphicFramePr>
+              <a:graphicFrameLocks xmlns:a="http://schemas.openxmlformats.org/drawingml/2006/main" noChangeAspect="1"/>
+            </wp:cNvGraphicFramePr>
+            <a:graphic xmlns:a="http://schemas.openxmlformats.org/drawingml/2006/main">
+              <a:graphicData uri="http://schemas.openxmlformats.org/drawingml/2006/picture">
+                <pic:pic xmlns:pic="http://schemas.openxmlformats.org/drawingml/2006/picture">
+                  <pic:nvPicPr>
+                    <pic:cNvPr id="0" name="Picture 1"/>
+                    <pic:cNvPicPr>
+                      <a:picLocks noChangeAspect="1" noChangeArrowheads="1"/>
+                    </pic:cNvPicPr>
+                  </pic:nvPicPr>
+                  <pic:blipFill>
+                    <a:blip r:embed="rId15">
+                      <a:extLst>
+                        <a:ext uri="{28A0092B-C50C-407E-A947-70E740481C1C}">
+                          <a14:useLocalDpi xmlns:a14="http://schemas.microsoft.com/office/drawing/2010/main" val="0"/>
+                        </a:ext>
+                      </a:extLst>
+                    </a:blip>
+                    <a:srcRect/>
+                    <a:stretch>
+                      <a:fillRect/>
+                    </a:stretch>
+                  </pic:blipFill>
+                  <pic:spPr bwMode="auto">
+                    <a:xfrm>
+                      <a:off x="0" y="0"/>
+                      <a:ext cx="5610225" cy="1943100"/>
+                    </a:xfrm>
+                    <a:prstGeom prst="rect">
+                      <a:avLst/>
+                    </a:prstGeom>
+                    <a:noFill/>
+                    <a:ln>
+                      <a:noFill/>
+                    </a:ln>
+                  </pic:spPr>
+                </pic:pic>
+              </a:graphicData>
+            </a:graphic>
+          </wp:inline>
+        </w:drawing>
+      </w:r>
+    </w:p>
+    <w:p>
+      <w:pPr>
+        <w:rPr>
+          <w:rFonts w:ascii="Arial" w:hAnsi="Arial" w:cs="Arial"/>
+          <w:sz w:val="24"/>
+          <w:szCs w:val="24"/>
+        </w:rPr>
+      </w:pPr>
+    </w:p>
+    <w:p>
+      <w:pPr>
+        <w:rPr>
+          <w:rFonts w:ascii="Arial" w:hAnsi="Arial" w:cs="Arial"/>
+          <w:sz w:val="24"/>
+          <w:szCs w:val="24"/>
+        </w:rPr>
+      </w:pPr>
+    </w:p>
+    <w:p>
+      <w:pPr>
+        <w:rPr>
+          <w:rFonts w:ascii="Arial" w:hAnsi="Arial" w:cs="Arial"/>
+          <w:b/>
+          <w:bCs/>
+          <w:sz w:val="24"/>
+          <w:szCs w:val="24"/>
+        </w:rPr>
+      </w:pPr>
+      <w:r>
+        <w:rPr>
+          <w:rFonts w:ascii="Arial" w:hAnsi="Arial" w:cs="Arial"/>
+          <w:b/>
+          <w:bCs/>
+          <w:sz w:val="24"/>
+          <w:szCs w:val="24"/>
+        </w:rPr>
+        <w:br w:type="page"/>
+      </w:r>
+    </w:p>
+    <w:p>
+      <w:pPr>
+        <w:rPr>
+          <w:rFonts w:ascii="Arial" w:hAnsi="Arial" w:cs="Arial"/>
+          <w:b/>
+          <w:bCs/>
+          <w:sz w:val="24"/>
+          <w:szCs w:val="24"/>
+        </w:rPr>
+      </w:pPr>
+      <w:r>
+        <w:rPr>
+          <w:rFonts w:ascii="Arial" w:hAnsi="Arial" w:cs="Arial"/>
+          <w:b/>
+          <w:bCs/>
+          <w:sz w:val="24"/>
+          <w:szCs w:val="24"/>
+        </w:rPr>
         <w:lastRenderedPageBreak/>
         <w:t>Bibliografía</w:t>
       </w:r>
     </w:p>
     <w:p>
-      <w:hyperlink r:id="rId8" w:history="1">
+      <w:hyperlink r:id="rId16" w:history="1">
         <w:r>
           <w:rPr>
             <w:rStyle w:val="Hipervnculo"/>
@@ -1185,7 +2619,7 @@
           <w:szCs w:val="24"/>
         </w:rPr>
       </w:pPr>
-      <w:hyperlink r:id="rId9" w:history="1">
+      <w:hyperlink r:id="rId17" w:history="1">
         <w:r>
           <w:rPr>
             <w:rStyle w:val="Hipervnculo"/>
@@ -2124,6 +3558,7 @@
     <w:rsid w:val="00114082"/>
     <w:rsid w:val="00141D49"/>
     <w:rsid w:val="00145E76"/>
+    <w:rsid w:val="00151776"/>
     <w:rsid w:val="001D6649"/>
     <w:rsid w:val="0021191C"/>
     <w:rsid w:val="00387140"/>
@@ -2131,14 +3566,17 @@
     <w:rsid w:val="004E51A9"/>
     <w:rsid w:val="005C36C6"/>
     <w:rsid w:val="00615082"/>
+    <w:rsid w:val="007A7964"/>
     <w:rsid w:val="00866A44"/>
     <w:rsid w:val="008D4422"/>
     <w:rsid w:val="00914D92"/>
+    <w:rsid w:val="00926FA1"/>
     <w:rsid w:val="00981994"/>
     <w:rsid w:val="009A3DE2"/>
     <w:rsid w:val="009E2F91"/>
     <w:rsid w:val="00A06EE9"/>
     <w:rsid w:val="00A54D9F"/>
+    <w:rsid w:val="00B3007B"/>
     <w:rsid w:val="00BB75E1"/>
     <w:rsid w:val="00CA7BC1"/>
     <w:rsid w:val="00CF783A"/>

</xml_diff>

<commit_message>
Documentacion::Final (Se agregó link a repo)
</commit_message>
<xml_diff>
--- a/documentacion/D14_Proyecto_FDJ.docx
+++ b/documentacion/D14_Proyecto_FDJ.docx
@@ -165,6 +165,7 @@
             <w:dataBinding w:prefixMappings="xmlns:ns0='http://purl.org/dc/elements/1.1/' xmlns:ns1='http://schemas.openxmlformats.org/package/2006/metadata/core-properties' " w:xpath="/ns1:coreProperties[1]/ns0:subject[1]" w:storeItemID="{6C3C8BC8-F283-45AE-878A-BAB7291924A1}"/>
             <w:text/>
           </w:sdtPr>
+          <w:sdtEndPr/>
           <w:sdtContent>
             <w:p>
               <w:pPr>
@@ -295,6 +296,7 @@
                                     <w:calendar w:val="gregorian"/>
                                   </w:date>
                                 </w:sdtPr>
+                                <w:sdtEndPr/>
                                 <w:sdtContent>
                                   <w:p>
                                     <w:pPr>
@@ -341,6 +343,7 @@
                                     <w:dataBinding w:prefixMappings="xmlns:ns0='http://schemas.openxmlformats.org/officeDocument/2006/extended-properties' " w:xpath="/ns0:Properties[1]/ns0:Company[1]" w:storeItemID="{6668398D-A668-4E3E-A5EB-62B293D839F1}"/>
                                     <w:text/>
                                   </w:sdtPr>
+                                  <w:sdtEndPr/>
                                   <w:sdtContent>
                                     <w:r>
                                       <w:rPr>
@@ -371,6 +374,7 @@
                                     <w:dataBinding w:prefixMappings="xmlns:ns0='http://schemas.microsoft.com/office/2006/coverPageProps' " w:xpath="/ns0:CoverPageProperties[1]/ns0:CompanyAddress[1]" w:storeItemID="{55AF091B-3C7A-41E3-B477-F2FDAA23CFDA}"/>
                                     <w:text/>
                                   </w:sdtPr>
+                                  <w:sdtEndPr/>
                                   <w:sdtContent>
                                     <w:r>
                                       <w:rPr>
@@ -6385,7 +6389,7 @@
           <w:color w:val="6F42C1"/>
           <w:sz w:val="20"/>
           <w:szCs w:val="20"/>
-          <w:lang w:val="en-US" w:eastAsia="es-MX"/>
+          <w:lang w:eastAsia="es-MX"/>
         </w:rPr>
         <w:sectPr>
           <w:type w:val="continuous"/>
@@ -6424,18 +6428,30 @@
           <w:color w:val="24292E"/>
           <w:sz w:val="20"/>
           <w:szCs w:val="20"/>
-          <w:lang w:val="en-US" w:eastAsia="es-MX"/>
-        </w:rPr>
-      </w:pPr>
-      <w:r>
-        <w:rPr>
-          <w:rFonts w:ascii="Consolas" w:eastAsia="Times New Roman" w:hAnsi="Consolas" w:cs="Courier New"/>
-          <w:color w:val="6F42C1"/>
-          <w:sz w:val="20"/>
-          <w:szCs w:val="20"/>
-          <w:lang w:val="en-US" w:eastAsia="es-MX"/>
-        </w:rPr>
-        <w:t>main:</w:t>
+          <w:lang w:eastAsia="es-MX"/>
+        </w:rPr>
+      </w:pPr>
+      <w:proofErr w:type="spellStart"/>
+      <w:r>
+        <w:rPr>
+          <w:rFonts w:ascii="Consolas" w:eastAsia="Times New Roman" w:hAnsi="Consolas" w:cs="Courier New"/>
+          <w:color w:val="6F42C1"/>
+          <w:sz w:val="20"/>
+          <w:szCs w:val="20"/>
+          <w:lang w:eastAsia="es-MX"/>
+        </w:rPr>
+        <w:t>main</w:t>
+      </w:r>
+      <w:proofErr w:type="spellEnd"/>
+      <w:r>
+        <w:rPr>
+          <w:rFonts w:ascii="Consolas" w:eastAsia="Times New Roman" w:hAnsi="Consolas" w:cs="Courier New"/>
+          <w:color w:val="6F42C1"/>
+          <w:sz w:val="20"/>
+          <w:szCs w:val="20"/>
+          <w:lang w:eastAsia="es-MX"/>
+        </w:rPr>
+        <w:t>:</w:t>
       </w:r>
     </w:p>
     <w:p>
@@ -6464,26 +6480,38 @@
           <w:color w:val="24292E"/>
           <w:sz w:val="20"/>
           <w:szCs w:val="20"/>
-          <w:lang w:val="en-US" w:eastAsia="es-MX"/>
-        </w:rPr>
-      </w:pPr>
-      <w:r>
-        <w:rPr>
-          <w:rFonts w:ascii="Consolas" w:eastAsia="Times New Roman" w:hAnsi="Consolas" w:cs="Courier New"/>
-          <w:color w:val="6F42C1"/>
-          <w:sz w:val="20"/>
-          <w:szCs w:val="20"/>
-          <w:lang w:val="en-US" w:eastAsia="es-MX"/>
-        </w:rPr>
-        <w:t xml:space="preserve">    li</w:t>
-      </w:r>
-      <w:r>
-        <w:rPr>
-          <w:rFonts w:ascii="Consolas" w:eastAsia="Times New Roman" w:hAnsi="Consolas" w:cs="Courier New"/>
-          <w:color w:val="24292E"/>
-          <w:sz w:val="20"/>
-          <w:szCs w:val="20"/>
-          <w:lang w:val="en-US" w:eastAsia="es-MX"/>
+          <w:lang w:eastAsia="es-MX"/>
+        </w:rPr>
+      </w:pPr>
+      <w:r>
+        <w:rPr>
+          <w:rFonts w:ascii="Consolas" w:eastAsia="Times New Roman" w:hAnsi="Consolas" w:cs="Courier New"/>
+          <w:color w:val="6F42C1"/>
+          <w:sz w:val="20"/>
+          <w:szCs w:val="20"/>
+          <w:lang w:eastAsia="es-MX"/>
+        </w:rPr>
+        <w:t xml:space="preserve">    </w:t>
+      </w:r>
+      <w:proofErr w:type="spellStart"/>
+      <w:r>
+        <w:rPr>
+          <w:rFonts w:ascii="Consolas" w:eastAsia="Times New Roman" w:hAnsi="Consolas" w:cs="Courier New"/>
+          <w:color w:val="6F42C1"/>
+          <w:sz w:val="20"/>
+          <w:szCs w:val="20"/>
+          <w:lang w:eastAsia="es-MX"/>
+        </w:rPr>
+        <w:t>li</w:t>
+      </w:r>
+      <w:proofErr w:type="spellEnd"/>
+      <w:r>
+        <w:rPr>
+          <w:rFonts w:ascii="Consolas" w:eastAsia="Times New Roman" w:hAnsi="Consolas" w:cs="Courier New"/>
+          <w:color w:val="24292E"/>
+          <w:sz w:val="20"/>
+          <w:szCs w:val="20"/>
+          <w:lang w:eastAsia="es-MX"/>
         </w:rPr>
         <w:t xml:space="preserve"> </w:t>
       </w:r>
@@ -6493,7 +6521,7 @@
           <w:color w:val="005CC5"/>
           <w:sz w:val="20"/>
           <w:szCs w:val="20"/>
-          <w:lang w:val="en-US" w:eastAsia="es-MX"/>
+          <w:lang w:eastAsia="es-MX"/>
         </w:rPr>
         <w:t>$</w:t>
       </w:r>
@@ -6503,7 +6531,7 @@
           <w:color w:val="6F42C1"/>
           <w:sz w:val="20"/>
           <w:szCs w:val="20"/>
-          <w:lang w:val="en-US" w:eastAsia="es-MX"/>
+          <w:lang w:eastAsia="es-MX"/>
         </w:rPr>
         <w:t>t5</w:t>
       </w:r>
@@ -6513,7 +6541,7 @@
           <w:color w:val="24292E"/>
           <w:sz w:val="20"/>
           <w:szCs w:val="20"/>
-          <w:lang w:val="en-US" w:eastAsia="es-MX"/>
+          <w:lang w:eastAsia="es-MX"/>
         </w:rPr>
         <w:t>,</w:t>
       </w:r>
@@ -6523,7 +6551,7 @@
           <w:color w:val="6F42C1"/>
           <w:sz w:val="20"/>
           <w:szCs w:val="20"/>
-          <w:lang w:val="en-US" w:eastAsia="es-MX"/>
+          <w:lang w:eastAsia="es-MX"/>
         </w:rPr>
         <w:t xml:space="preserve"> </w:t>
       </w:r>
@@ -6533,7 +6561,7 @@
           <w:color w:val="005CC5"/>
           <w:sz w:val="20"/>
           <w:szCs w:val="20"/>
-          <w:lang w:val="en-US" w:eastAsia="es-MX"/>
+          <w:lang w:eastAsia="es-MX"/>
         </w:rPr>
         <w:t>85</w:t>
       </w:r>
@@ -6564,26 +6592,38 @@
           <w:color w:val="24292E"/>
           <w:sz w:val="20"/>
           <w:szCs w:val="20"/>
-          <w:lang w:val="en-US" w:eastAsia="es-MX"/>
-        </w:rPr>
-      </w:pPr>
-      <w:r>
-        <w:rPr>
-          <w:rFonts w:ascii="Consolas" w:eastAsia="Times New Roman" w:hAnsi="Consolas" w:cs="Courier New"/>
-          <w:color w:val="6F42C1"/>
-          <w:sz w:val="20"/>
-          <w:szCs w:val="20"/>
-          <w:lang w:val="en-US" w:eastAsia="es-MX"/>
-        </w:rPr>
-        <w:t xml:space="preserve">    li</w:t>
-      </w:r>
-      <w:r>
-        <w:rPr>
-          <w:rFonts w:ascii="Consolas" w:eastAsia="Times New Roman" w:hAnsi="Consolas" w:cs="Courier New"/>
-          <w:color w:val="24292E"/>
-          <w:sz w:val="20"/>
-          <w:szCs w:val="20"/>
-          <w:lang w:val="en-US" w:eastAsia="es-MX"/>
+          <w:lang w:eastAsia="es-MX"/>
+        </w:rPr>
+      </w:pPr>
+      <w:r>
+        <w:rPr>
+          <w:rFonts w:ascii="Consolas" w:eastAsia="Times New Roman" w:hAnsi="Consolas" w:cs="Courier New"/>
+          <w:color w:val="6F42C1"/>
+          <w:sz w:val="20"/>
+          <w:szCs w:val="20"/>
+          <w:lang w:eastAsia="es-MX"/>
+        </w:rPr>
+        <w:t xml:space="preserve">    </w:t>
+      </w:r>
+      <w:proofErr w:type="spellStart"/>
+      <w:r>
+        <w:rPr>
+          <w:rFonts w:ascii="Consolas" w:eastAsia="Times New Roman" w:hAnsi="Consolas" w:cs="Courier New"/>
+          <w:color w:val="6F42C1"/>
+          <w:sz w:val="20"/>
+          <w:szCs w:val="20"/>
+          <w:lang w:eastAsia="es-MX"/>
+        </w:rPr>
+        <w:t>li</w:t>
+      </w:r>
+      <w:proofErr w:type="spellEnd"/>
+      <w:r>
+        <w:rPr>
+          <w:rFonts w:ascii="Consolas" w:eastAsia="Times New Roman" w:hAnsi="Consolas" w:cs="Courier New"/>
+          <w:color w:val="24292E"/>
+          <w:sz w:val="20"/>
+          <w:szCs w:val="20"/>
+          <w:lang w:eastAsia="es-MX"/>
         </w:rPr>
         <w:t xml:space="preserve"> </w:t>
       </w:r>
@@ -6593,7 +6633,7 @@
           <w:color w:val="005CC5"/>
           <w:sz w:val="20"/>
           <w:szCs w:val="20"/>
-          <w:lang w:val="en-US" w:eastAsia="es-MX"/>
+          <w:lang w:eastAsia="es-MX"/>
         </w:rPr>
         <w:t>$</w:t>
       </w:r>
@@ -6603,7 +6643,7 @@
           <w:color w:val="6F42C1"/>
           <w:sz w:val="20"/>
           <w:szCs w:val="20"/>
-          <w:lang w:val="en-US" w:eastAsia="es-MX"/>
+          <w:lang w:eastAsia="es-MX"/>
         </w:rPr>
         <w:t>t4</w:t>
       </w:r>
@@ -6613,7 +6653,7 @@
           <w:color w:val="24292E"/>
           <w:sz w:val="20"/>
           <w:szCs w:val="20"/>
-          <w:lang w:val="en-US" w:eastAsia="es-MX"/>
+          <w:lang w:eastAsia="es-MX"/>
         </w:rPr>
         <w:t>,</w:t>
       </w:r>
@@ -6623,7 +6663,7 @@
           <w:color w:val="6F42C1"/>
           <w:sz w:val="20"/>
           <w:szCs w:val="20"/>
-          <w:lang w:val="en-US" w:eastAsia="es-MX"/>
+          <w:lang w:eastAsia="es-MX"/>
         </w:rPr>
         <w:t xml:space="preserve"> </w:t>
       </w:r>
@@ -6633,7 +6673,7 @@
           <w:color w:val="005CC5"/>
           <w:sz w:val="20"/>
           <w:szCs w:val="20"/>
-          <w:lang w:val="en-US" w:eastAsia="es-MX"/>
+          <w:lang w:eastAsia="es-MX"/>
         </w:rPr>
         <w:t>22</w:t>
       </w:r>
@@ -6664,26 +6704,38 @@
           <w:color w:val="24292E"/>
           <w:sz w:val="20"/>
           <w:szCs w:val="20"/>
-          <w:lang w:val="en-US" w:eastAsia="es-MX"/>
-        </w:rPr>
-      </w:pPr>
-      <w:r>
-        <w:rPr>
-          <w:rFonts w:ascii="Consolas" w:eastAsia="Times New Roman" w:hAnsi="Consolas" w:cs="Courier New"/>
-          <w:color w:val="6F42C1"/>
-          <w:sz w:val="20"/>
-          <w:szCs w:val="20"/>
-          <w:lang w:val="en-US" w:eastAsia="es-MX"/>
-        </w:rPr>
-        <w:t xml:space="preserve">    li</w:t>
-      </w:r>
-      <w:r>
-        <w:rPr>
-          <w:rFonts w:ascii="Consolas" w:eastAsia="Times New Roman" w:hAnsi="Consolas" w:cs="Courier New"/>
-          <w:color w:val="24292E"/>
-          <w:sz w:val="20"/>
-          <w:szCs w:val="20"/>
-          <w:lang w:val="en-US" w:eastAsia="es-MX"/>
+          <w:lang w:eastAsia="es-MX"/>
+        </w:rPr>
+      </w:pPr>
+      <w:r>
+        <w:rPr>
+          <w:rFonts w:ascii="Consolas" w:eastAsia="Times New Roman" w:hAnsi="Consolas" w:cs="Courier New"/>
+          <w:color w:val="6F42C1"/>
+          <w:sz w:val="20"/>
+          <w:szCs w:val="20"/>
+          <w:lang w:eastAsia="es-MX"/>
+        </w:rPr>
+        <w:t xml:space="preserve">    </w:t>
+      </w:r>
+      <w:proofErr w:type="spellStart"/>
+      <w:r>
+        <w:rPr>
+          <w:rFonts w:ascii="Consolas" w:eastAsia="Times New Roman" w:hAnsi="Consolas" w:cs="Courier New"/>
+          <w:color w:val="6F42C1"/>
+          <w:sz w:val="20"/>
+          <w:szCs w:val="20"/>
+          <w:lang w:eastAsia="es-MX"/>
+        </w:rPr>
+        <w:t>li</w:t>
+      </w:r>
+      <w:proofErr w:type="spellEnd"/>
+      <w:r>
+        <w:rPr>
+          <w:rFonts w:ascii="Consolas" w:eastAsia="Times New Roman" w:hAnsi="Consolas" w:cs="Courier New"/>
+          <w:color w:val="24292E"/>
+          <w:sz w:val="20"/>
+          <w:szCs w:val="20"/>
+          <w:lang w:eastAsia="es-MX"/>
         </w:rPr>
         <w:t xml:space="preserve"> </w:t>
       </w:r>
@@ -6693,7 +6745,7 @@
           <w:color w:val="005CC5"/>
           <w:sz w:val="20"/>
           <w:szCs w:val="20"/>
-          <w:lang w:val="en-US" w:eastAsia="es-MX"/>
+          <w:lang w:eastAsia="es-MX"/>
         </w:rPr>
         <w:t>$</w:t>
       </w:r>
@@ -6703,7 +6755,7 @@
           <w:color w:val="6F42C1"/>
           <w:sz w:val="20"/>
           <w:szCs w:val="20"/>
-          <w:lang w:val="en-US" w:eastAsia="es-MX"/>
+          <w:lang w:eastAsia="es-MX"/>
         </w:rPr>
         <w:t>t3</w:t>
       </w:r>
@@ -6713,7 +6765,7 @@
           <w:color w:val="24292E"/>
           <w:sz w:val="20"/>
           <w:szCs w:val="20"/>
-          <w:lang w:val="en-US" w:eastAsia="es-MX"/>
+          <w:lang w:eastAsia="es-MX"/>
         </w:rPr>
         <w:t>,</w:t>
       </w:r>
@@ -6723,7 +6775,7 @@
           <w:color w:val="6F42C1"/>
           <w:sz w:val="20"/>
           <w:szCs w:val="20"/>
-          <w:lang w:val="en-US" w:eastAsia="es-MX"/>
+          <w:lang w:eastAsia="es-MX"/>
         </w:rPr>
         <w:t xml:space="preserve"> </w:t>
       </w:r>
@@ -6733,7 +6785,7 @@
           <w:color w:val="005CC5"/>
           <w:sz w:val="20"/>
           <w:szCs w:val="20"/>
-          <w:lang w:val="en-US" w:eastAsia="es-MX"/>
+          <w:lang w:eastAsia="es-MX"/>
         </w:rPr>
         <w:t>94</w:t>
       </w:r>
@@ -6764,26 +6816,38 @@
           <w:color w:val="24292E"/>
           <w:sz w:val="20"/>
           <w:szCs w:val="20"/>
-          <w:lang w:val="en-US" w:eastAsia="es-MX"/>
-        </w:rPr>
-      </w:pPr>
-      <w:r>
-        <w:rPr>
-          <w:rFonts w:ascii="Consolas" w:eastAsia="Times New Roman" w:hAnsi="Consolas" w:cs="Courier New"/>
-          <w:color w:val="6F42C1"/>
-          <w:sz w:val="20"/>
-          <w:szCs w:val="20"/>
-          <w:lang w:val="en-US" w:eastAsia="es-MX"/>
-        </w:rPr>
-        <w:t xml:space="preserve">    li</w:t>
-      </w:r>
-      <w:r>
-        <w:rPr>
-          <w:rFonts w:ascii="Consolas" w:eastAsia="Times New Roman" w:hAnsi="Consolas" w:cs="Courier New"/>
-          <w:color w:val="24292E"/>
-          <w:sz w:val="20"/>
-          <w:szCs w:val="20"/>
-          <w:lang w:val="en-US" w:eastAsia="es-MX"/>
+          <w:lang w:eastAsia="es-MX"/>
+        </w:rPr>
+      </w:pPr>
+      <w:r>
+        <w:rPr>
+          <w:rFonts w:ascii="Consolas" w:eastAsia="Times New Roman" w:hAnsi="Consolas" w:cs="Courier New"/>
+          <w:color w:val="6F42C1"/>
+          <w:sz w:val="20"/>
+          <w:szCs w:val="20"/>
+          <w:lang w:eastAsia="es-MX"/>
+        </w:rPr>
+        <w:t xml:space="preserve">    </w:t>
+      </w:r>
+      <w:proofErr w:type="spellStart"/>
+      <w:r>
+        <w:rPr>
+          <w:rFonts w:ascii="Consolas" w:eastAsia="Times New Roman" w:hAnsi="Consolas" w:cs="Courier New"/>
+          <w:color w:val="6F42C1"/>
+          <w:sz w:val="20"/>
+          <w:szCs w:val="20"/>
+          <w:lang w:eastAsia="es-MX"/>
+        </w:rPr>
+        <w:t>li</w:t>
+      </w:r>
+      <w:proofErr w:type="spellEnd"/>
+      <w:r>
+        <w:rPr>
+          <w:rFonts w:ascii="Consolas" w:eastAsia="Times New Roman" w:hAnsi="Consolas" w:cs="Courier New"/>
+          <w:color w:val="24292E"/>
+          <w:sz w:val="20"/>
+          <w:szCs w:val="20"/>
+          <w:lang w:eastAsia="es-MX"/>
         </w:rPr>
         <w:t xml:space="preserve"> </w:t>
       </w:r>
@@ -6793,7 +6857,7 @@
           <w:color w:val="005CC5"/>
           <w:sz w:val="20"/>
           <w:szCs w:val="20"/>
-          <w:lang w:val="en-US" w:eastAsia="es-MX"/>
+          <w:lang w:eastAsia="es-MX"/>
         </w:rPr>
         <w:t>$</w:t>
       </w:r>
@@ -6803,7 +6867,7 @@
           <w:color w:val="6F42C1"/>
           <w:sz w:val="20"/>
           <w:szCs w:val="20"/>
-          <w:lang w:val="en-US" w:eastAsia="es-MX"/>
+          <w:lang w:eastAsia="es-MX"/>
         </w:rPr>
         <w:t>t2</w:t>
       </w:r>
@@ -6813,7 +6877,7 @@
           <w:color w:val="24292E"/>
           <w:sz w:val="20"/>
           <w:szCs w:val="20"/>
-          <w:lang w:val="en-US" w:eastAsia="es-MX"/>
+          <w:lang w:eastAsia="es-MX"/>
         </w:rPr>
         <w:t>,</w:t>
       </w:r>
@@ -6823,7 +6887,7 @@
           <w:color w:val="6F42C1"/>
           <w:sz w:val="20"/>
           <w:szCs w:val="20"/>
-          <w:lang w:val="en-US" w:eastAsia="es-MX"/>
+          <w:lang w:eastAsia="es-MX"/>
         </w:rPr>
         <w:t xml:space="preserve"> </w:t>
       </w:r>
@@ -6833,7 +6897,7 @@
           <w:color w:val="005CC5"/>
           <w:sz w:val="20"/>
           <w:szCs w:val="20"/>
-          <w:lang w:val="en-US" w:eastAsia="es-MX"/>
+          <w:lang w:eastAsia="es-MX"/>
         </w:rPr>
         <w:t>55</w:t>
       </w:r>
@@ -6864,26 +6928,38 @@
           <w:color w:val="24292E"/>
           <w:sz w:val="20"/>
           <w:szCs w:val="20"/>
-          <w:lang w:val="en-US" w:eastAsia="es-MX"/>
-        </w:rPr>
-      </w:pPr>
-      <w:r>
-        <w:rPr>
-          <w:rFonts w:ascii="Consolas" w:eastAsia="Times New Roman" w:hAnsi="Consolas" w:cs="Courier New"/>
-          <w:color w:val="6F42C1"/>
-          <w:sz w:val="20"/>
-          <w:szCs w:val="20"/>
-          <w:lang w:val="en-US" w:eastAsia="es-MX"/>
-        </w:rPr>
-        <w:t xml:space="preserve">    li</w:t>
-      </w:r>
-      <w:r>
-        <w:rPr>
-          <w:rFonts w:ascii="Consolas" w:eastAsia="Times New Roman" w:hAnsi="Consolas" w:cs="Courier New"/>
-          <w:color w:val="24292E"/>
-          <w:sz w:val="20"/>
-          <w:szCs w:val="20"/>
-          <w:lang w:val="en-US" w:eastAsia="es-MX"/>
+          <w:lang w:eastAsia="es-MX"/>
+        </w:rPr>
+      </w:pPr>
+      <w:r>
+        <w:rPr>
+          <w:rFonts w:ascii="Consolas" w:eastAsia="Times New Roman" w:hAnsi="Consolas" w:cs="Courier New"/>
+          <w:color w:val="6F42C1"/>
+          <w:sz w:val="20"/>
+          <w:szCs w:val="20"/>
+          <w:lang w:eastAsia="es-MX"/>
+        </w:rPr>
+        <w:t xml:space="preserve">    </w:t>
+      </w:r>
+      <w:proofErr w:type="spellStart"/>
+      <w:r>
+        <w:rPr>
+          <w:rFonts w:ascii="Consolas" w:eastAsia="Times New Roman" w:hAnsi="Consolas" w:cs="Courier New"/>
+          <w:color w:val="6F42C1"/>
+          <w:sz w:val="20"/>
+          <w:szCs w:val="20"/>
+          <w:lang w:eastAsia="es-MX"/>
+        </w:rPr>
+        <w:t>li</w:t>
+      </w:r>
+      <w:proofErr w:type="spellEnd"/>
+      <w:r>
+        <w:rPr>
+          <w:rFonts w:ascii="Consolas" w:eastAsia="Times New Roman" w:hAnsi="Consolas" w:cs="Courier New"/>
+          <w:color w:val="24292E"/>
+          <w:sz w:val="20"/>
+          <w:szCs w:val="20"/>
+          <w:lang w:eastAsia="es-MX"/>
         </w:rPr>
         <w:t xml:space="preserve"> </w:t>
       </w:r>
@@ -6893,7 +6969,7 @@
           <w:color w:val="005CC5"/>
           <w:sz w:val="20"/>
           <w:szCs w:val="20"/>
-          <w:lang w:val="en-US" w:eastAsia="es-MX"/>
+          <w:lang w:eastAsia="es-MX"/>
         </w:rPr>
         <w:t>$</w:t>
       </w:r>
@@ -6903,7 +6979,7 @@
           <w:color w:val="6F42C1"/>
           <w:sz w:val="20"/>
           <w:szCs w:val="20"/>
-          <w:lang w:val="en-US" w:eastAsia="es-MX"/>
+          <w:lang w:eastAsia="es-MX"/>
         </w:rPr>
         <w:t>t0</w:t>
       </w:r>
@@ -6913,7 +6989,7 @@
           <w:color w:val="24292E"/>
           <w:sz w:val="20"/>
           <w:szCs w:val="20"/>
-          <w:lang w:val="en-US" w:eastAsia="es-MX"/>
+          <w:lang w:eastAsia="es-MX"/>
         </w:rPr>
         <w:t>,</w:t>
       </w:r>
@@ -6923,7 +6999,7 @@
           <w:color w:val="6F42C1"/>
           <w:sz w:val="20"/>
           <w:szCs w:val="20"/>
-          <w:lang w:val="en-US" w:eastAsia="es-MX"/>
+          <w:lang w:eastAsia="es-MX"/>
         </w:rPr>
         <w:t xml:space="preserve"> </w:t>
       </w:r>
@@ -6933,7 +7009,7 @@
           <w:color w:val="005CC5"/>
           <w:sz w:val="20"/>
           <w:szCs w:val="20"/>
-          <w:lang w:val="en-US" w:eastAsia="es-MX"/>
+          <w:lang w:eastAsia="es-MX"/>
         </w:rPr>
         <w:t>105</w:t>
       </w:r>
@@ -6964,26 +7040,38 @@
           <w:color w:val="24292E"/>
           <w:sz w:val="20"/>
           <w:szCs w:val="20"/>
-          <w:lang w:val="en-US" w:eastAsia="es-MX"/>
-        </w:rPr>
-      </w:pPr>
-      <w:r>
-        <w:rPr>
-          <w:rFonts w:ascii="Consolas" w:eastAsia="Times New Roman" w:hAnsi="Consolas" w:cs="Courier New"/>
-          <w:color w:val="6F42C1"/>
-          <w:sz w:val="20"/>
-          <w:szCs w:val="20"/>
-          <w:lang w:val="en-US" w:eastAsia="es-MX"/>
-        </w:rPr>
-        <w:t xml:space="preserve">    li</w:t>
-      </w:r>
-      <w:r>
-        <w:rPr>
-          <w:rFonts w:ascii="Consolas" w:eastAsia="Times New Roman" w:hAnsi="Consolas" w:cs="Courier New"/>
-          <w:color w:val="24292E"/>
-          <w:sz w:val="20"/>
-          <w:szCs w:val="20"/>
-          <w:lang w:val="en-US" w:eastAsia="es-MX"/>
+          <w:lang w:eastAsia="es-MX"/>
+        </w:rPr>
+      </w:pPr>
+      <w:r>
+        <w:rPr>
+          <w:rFonts w:ascii="Consolas" w:eastAsia="Times New Roman" w:hAnsi="Consolas" w:cs="Courier New"/>
+          <w:color w:val="6F42C1"/>
+          <w:sz w:val="20"/>
+          <w:szCs w:val="20"/>
+          <w:lang w:eastAsia="es-MX"/>
+        </w:rPr>
+        <w:t xml:space="preserve">    </w:t>
+      </w:r>
+      <w:proofErr w:type="spellStart"/>
+      <w:r>
+        <w:rPr>
+          <w:rFonts w:ascii="Consolas" w:eastAsia="Times New Roman" w:hAnsi="Consolas" w:cs="Courier New"/>
+          <w:color w:val="6F42C1"/>
+          <w:sz w:val="20"/>
+          <w:szCs w:val="20"/>
+          <w:lang w:eastAsia="es-MX"/>
+        </w:rPr>
+        <w:t>li</w:t>
+      </w:r>
+      <w:proofErr w:type="spellEnd"/>
+      <w:r>
+        <w:rPr>
+          <w:rFonts w:ascii="Consolas" w:eastAsia="Times New Roman" w:hAnsi="Consolas" w:cs="Courier New"/>
+          <w:color w:val="24292E"/>
+          <w:sz w:val="20"/>
+          <w:szCs w:val="20"/>
+          <w:lang w:eastAsia="es-MX"/>
         </w:rPr>
         <w:t xml:space="preserve"> </w:t>
       </w:r>
@@ -6993,7 +7081,7 @@
           <w:color w:val="005CC5"/>
           <w:sz w:val="20"/>
           <w:szCs w:val="20"/>
-          <w:lang w:val="en-US" w:eastAsia="es-MX"/>
+          <w:lang w:eastAsia="es-MX"/>
         </w:rPr>
         <w:t>$</w:t>
       </w:r>
@@ -7003,7 +7091,7 @@
           <w:color w:val="6F42C1"/>
           <w:sz w:val="20"/>
           <w:szCs w:val="20"/>
-          <w:lang w:val="en-US" w:eastAsia="es-MX"/>
+          <w:lang w:eastAsia="es-MX"/>
         </w:rPr>
         <w:t>t6</w:t>
       </w:r>
@@ -7013,7 +7101,7 @@
           <w:color w:val="24292E"/>
           <w:sz w:val="20"/>
           <w:szCs w:val="20"/>
-          <w:lang w:val="en-US" w:eastAsia="es-MX"/>
+          <w:lang w:eastAsia="es-MX"/>
         </w:rPr>
         <w:t>,</w:t>
       </w:r>
@@ -7023,7 +7111,7 @@
           <w:color w:val="6F42C1"/>
           <w:sz w:val="20"/>
           <w:szCs w:val="20"/>
-          <w:lang w:val="en-US" w:eastAsia="es-MX"/>
+          <w:lang w:eastAsia="es-MX"/>
         </w:rPr>
         <w:t xml:space="preserve"> </w:t>
       </w:r>
@@ -7033,7 +7121,7 @@
           <w:color w:val="005CC5"/>
           <w:sz w:val="20"/>
           <w:szCs w:val="20"/>
-          <w:lang w:val="en-US" w:eastAsia="es-MX"/>
+          <w:lang w:eastAsia="es-MX"/>
         </w:rPr>
         <w:t>58</w:t>
       </w:r>
@@ -7064,26 +7152,38 @@
           <w:color w:val="24292E"/>
           <w:sz w:val="20"/>
           <w:szCs w:val="20"/>
-          <w:lang w:val="en-US" w:eastAsia="es-MX"/>
-        </w:rPr>
-      </w:pPr>
-      <w:r>
-        <w:rPr>
-          <w:rFonts w:ascii="Consolas" w:eastAsia="Times New Roman" w:hAnsi="Consolas" w:cs="Courier New"/>
-          <w:color w:val="6F42C1"/>
-          <w:sz w:val="20"/>
-          <w:szCs w:val="20"/>
-          <w:lang w:val="en-US" w:eastAsia="es-MX"/>
-        </w:rPr>
-        <w:t xml:space="preserve">    li</w:t>
-      </w:r>
-      <w:r>
-        <w:rPr>
-          <w:rFonts w:ascii="Consolas" w:eastAsia="Times New Roman" w:hAnsi="Consolas" w:cs="Courier New"/>
-          <w:color w:val="24292E"/>
-          <w:sz w:val="20"/>
-          <w:szCs w:val="20"/>
-          <w:lang w:val="en-US" w:eastAsia="es-MX"/>
+          <w:lang w:eastAsia="es-MX"/>
+        </w:rPr>
+      </w:pPr>
+      <w:r>
+        <w:rPr>
+          <w:rFonts w:ascii="Consolas" w:eastAsia="Times New Roman" w:hAnsi="Consolas" w:cs="Courier New"/>
+          <w:color w:val="6F42C1"/>
+          <w:sz w:val="20"/>
+          <w:szCs w:val="20"/>
+          <w:lang w:eastAsia="es-MX"/>
+        </w:rPr>
+        <w:t xml:space="preserve">    </w:t>
+      </w:r>
+      <w:proofErr w:type="spellStart"/>
+      <w:r>
+        <w:rPr>
+          <w:rFonts w:ascii="Consolas" w:eastAsia="Times New Roman" w:hAnsi="Consolas" w:cs="Courier New"/>
+          <w:color w:val="6F42C1"/>
+          <w:sz w:val="20"/>
+          <w:szCs w:val="20"/>
+          <w:lang w:eastAsia="es-MX"/>
+        </w:rPr>
+        <w:t>li</w:t>
+      </w:r>
+      <w:proofErr w:type="spellEnd"/>
+      <w:r>
+        <w:rPr>
+          <w:rFonts w:ascii="Consolas" w:eastAsia="Times New Roman" w:hAnsi="Consolas" w:cs="Courier New"/>
+          <w:color w:val="24292E"/>
+          <w:sz w:val="20"/>
+          <w:szCs w:val="20"/>
+          <w:lang w:eastAsia="es-MX"/>
         </w:rPr>
         <w:t xml:space="preserve"> </w:t>
       </w:r>
@@ -7093,7 +7193,7 @@
           <w:color w:val="005CC5"/>
           <w:sz w:val="20"/>
           <w:szCs w:val="20"/>
-          <w:lang w:val="en-US" w:eastAsia="es-MX"/>
+          <w:lang w:eastAsia="es-MX"/>
         </w:rPr>
         <w:t>$</w:t>
       </w:r>
@@ -7103,7 +7203,7 @@
           <w:color w:val="6F42C1"/>
           <w:sz w:val="20"/>
           <w:szCs w:val="20"/>
-          <w:lang w:val="en-US" w:eastAsia="es-MX"/>
+          <w:lang w:eastAsia="es-MX"/>
         </w:rPr>
         <w:t>t7</w:t>
       </w:r>
@@ -7113,7 +7213,7 @@
           <w:color w:val="24292E"/>
           <w:sz w:val="20"/>
           <w:szCs w:val="20"/>
-          <w:lang w:val="en-US" w:eastAsia="es-MX"/>
+          <w:lang w:eastAsia="es-MX"/>
         </w:rPr>
         <w:t>,</w:t>
       </w:r>
@@ -7123,7 +7223,7 @@
           <w:color w:val="6F42C1"/>
           <w:sz w:val="20"/>
           <w:szCs w:val="20"/>
-          <w:lang w:val="en-US" w:eastAsia="es-MX"/>
+          <w:lang w:eastAsia="es-MX"/>
         </w:rPr>
         <w:t xml:space="preserve"> </w:t>
       </w:r>
@@ -7133,7 +7233,7 @@
           <w:color w:val="005CC5"/>
           <w:sz w:val="20"/>
           <w:szCs w:val="20"/>
-          <w:lang w:val="en-US" w:eastAsia="es-MX"/>
+          <w:lang w:eastAsia="es-MX"/>
         </w:rPr>
         <w:t>43</w:t>
       </w:r>
@@ -7173,9 +7273,19 @@
           <w:color w:val="6F42C1"/>
           <w:sz w:val="20"/>
           <w:szCs w:val="20"/>
-          <w:lang w:val="en-US" w:eastAsia="es-MX"/>
-        </w:rPr>
-        <w:t xml:space="preserve">    li</w:t>
+          <w:lang w:eastAsia="es-MX"/>
+        </w:rPr>
+        <w:t xml:space="preserve">    </w:t>
+      </w:r>
+      <w:r>
+        <w:rPr>
+          <w:rFonts w:ascii="Consolas" w:eastAsia="Times New Roman" w:hAnsi="Consolas" w:cs="Courier New"/>
+          <w:color w:val="6F42C1"/>
+          <w:sz w:val="20"/>
+          <w:szCs w:val="20"/>
+          <w:lang w:val="en-US" w:eastAsia="es-MX"/>
+        </w:rPr>
+        <w:t>li</w:t>
       </w:r>
       <w:r>
         <w:rPr>
@@ -15078,7 +15188,7 @@
           <w:color w:val="24292E"/>
           <w:sz w:val="20"/>
           <w:szCs w:val="20"/>
-          <w:lang w:val="en-US" w:eastAsia="es-MX"/>
+          <w:lang w:eastAsia="es-MX"/>
         </w:rPr>
       </w:pPr>
       <w:r>
@@ -15097,7 +15207,7 @@
           <w:color w:val="D73A49"/>
           <w:sz w:val="20"/>
           <w:szCs w:val="20"/>
-          <w:lang w:val="en-US" w:eastAsia="es-MX"/>
+          <w:lang w:eastAsia="es-MX"/>
         </w:rPr>
         <w:t>sub</w:t>
       </w:r>
@@ -15107,7 +15217,7 @@
           <w:color w:val="24292E"/>
           <w:sz w:val="20"/>
           <w:szCs w:val="20"/>
-          <w:lang w:val="en-US" w:eastAsia="es-MX"/>
+          <w:lang w:eastAsia="es-MX"/>
         </w:rPr>
         <w:t xml:space="preserve"> </w:t>
       </w:r>
@@ -15117,7 +15227,7 @@
           <w:color w:val="005CC5"/>
           <w:sz w:val="20"/>
           <w:szCs w:val="20"/>
-          <w:lang w:val="en-US" w:eastAsia="es-MX"/>
+          <w:lang w:eastAsia="es-MX"/>
         </w:rPr>
         <w:t>$</w:t>
       </w:r>
@@ -15127,7 +15237,7 @@
           <w:color w:val="6F42C1"/>
           <w:sz w:val="20"/>
           <w:szCs w:val="20"/>
-          <w:lang w:val="en-US" w:eastAsia="es-MX"/>
+          <w:lang w:eastAsia="es-MX"/>
         </w:rPr>
         <w:t>t5</w:t>
       </w:r>
@@ -15137,7 +15247,7 @@
           <w:color w:val="24292E"/>
           <w:sz w:val="20"/>
           <w:szCs w:val="20"/>
-          <w:lang w:val="en-US" w:eastAsia="es-MX"/>
+          <w:lang w:eastAsia="es-MX"/>
         </w:rPr>
         <w:t xml:space="preserve"> </w:t>
       </w:r>
@@ -15147,7 +15257,7 @@
           <w:color w:val="005CC5"/>
           <w:sz w:val="20"/>
           <w:szCs w:val="20"/>
-          <w:lang w:val="en-US" w:eastAsia="es-MX"/>
+          <w:lang w:eastAsia="es-MX"/>
         </w:rPr>
         <w:t>$</w:t>
       </w:r>
@@ -15157,7 +15267,7 @@
           <w:color w:val="6F42C1"/>
           <w:sz w:val="20"/>
           <w:szCs w:val="20"/>
-          <w:lang w:val="en-US" w:eastAsia="es-MX"/>
+          <w:lang w:eastAsia="es-MX"/>
         </w:rPr>
         <w:t>t0</w:t>
       </w:r>
@@ -15167,7 +15277,7 @@
           <w:color w:val="24292E"/>
           <w:sz w:val="20"/>
           <w:szCs w:val="20"/>
-          <w:lang w:val="en-US" w:eastAsia="es-MX"/>
+          <w:lang w:eastAsia="es-MX"/>
         </w:rPr>
         <w:t xml:space="preserve"> </w:t>
       </w:r>
@@ -15177,7 +15287,7 @@
           <w:color w:val="005CC5"/>
           <w:sz w:val="20"/>
           <w:szCs w:val="20"/>
-          <w:lang w:val="en-US" w:eastAsia="es-MX"/>
+          <w:lang w:eastAsia="es-MX"/>
         </w:rPr>
         <w:t>$</w:t>
       </w:r>
@@ -15187,7 +15297,7 @@
           <w:color w:val="6F42C1"/>
           <w:sz w:val="20"/>
           <w:szCs w:val="20"/>
-          <w:lang w:val="en-US" w:eastAsia="es-MX"/>
+          <w:lang w:eastAsia="es-MX"/>
         </w:rPr>
         <w:t>t2</w:t>
       </w:r>
@@ -15218,16 +15328,16 @@
           <w:color w:val="24292E"/>
           <w:sz w:val="20"/>
           <w:szCs w:val="20"/>
-          <w:lang w:val="en-US" w:eastAsia="es-MX"/>
-        </w:rPr>
-      </w:pPr>
-      <w:r>
-        <w:rPr>
-          <w:rFonts w:ascii="Consolas" w:eastAsia="Times New Roman" w:hAnsi="Consolas" w:cs="Courier New"/>
-          <w:color w:val="6F42C1"/>
-          <w:sz w:val="20"/>
-          <w:szCs w:val="20"/>
-          <w:lang w:val="en-US" w:eastAsia="es-MX"/>
+          <w:lang w:eastAsia="es-MX"/>
+        </w:rPr>
+      </w:pPr>
+      <w:r>
+        <w:rPr>
+          <w:rFonts w:ascii="Consolas" w:eastAsia="Times New Roman" w:hAnsi="Consolas" w:cs="Courier New"/>
+          <w:color w:val="6F42C1"/>
+          <w:sz w:val="20"/>
+          <w:szCs w:val="20"/>
+          <w:lang w:eastAsia="es-MX"/>
         </w:rPr>
         <w:t xml:space="preserve">    </w:t>
       </w:r>
@@ -15238,7 +15348,7 @@
           <w:color w:val="6F42C1"/>
           <w:sz w:val="20"/>
           <w:szCs w:val="20"/>
-          <w:lang w:val="en-US" w:eastAsia="es-MX"/>
+          <w:lang w:eastAsia="es-MX"/>
         </w:rPr>
         <w:t>beq</w:t>
       </w:r>
@@ -15249,7 +15359,7 @@
           <w:color w:val="24292E"/>
           <w:sz w:val="20"/>
           <w:szCs w:val="20"/>
-          <w:lang w:val="en-US" w:eastAsia="es-MX"/>
+          <w:lang w:eastAsia="es-MX"/>
         </w:rPr>
         <w:t xml:space="preserve"> </w:t>
       </w:r>
@@ -15259,7 +15369,7 @@
           <w:color w:val="005CC5"/>
           <w:sz w:val="20"/>
           <w:szCs w:val="20"/>
-          <w:lang w:val="en-US" w:eastAsia="es-MX"/>
+          <w:lang w:eastAsia="es-MX"/>
         </w:rPr>
         <w:t>$</w:t>
       </w:r>
@@ -15269,7 +15379,7 @@
           <w:color w:val="6F42C1"/>
           <w:sz w:val="20"/>
           <w:szCs w:val="20"/>
-          <w:lang w:val="en-US" w:eastAsia="es-MX"/>
+          <w:lang w:eastAsia="es-MX"/>
         </w:rPr>
         <w:t>t4</w:t>
       </w:r>
@@ -15279,7 +15389,7 @@
           <w:color w:val="24292E"/>
           <w:sz w:val="20"/>
           <w:szCs w:val="20"/>
-          <w:lang w:val="en-US" w:eastAsia="es-MX"/>
+          <w:lang w:eastAsia="es-MX"/>
         </w:rPr>
         <w:t xml:space="preserve"> </w:t>
       </w:r>
@@ -15289,10 +15399,11 @@
           <w:color w:val="005CC5"/>
           <w:sz w:val="20"/>
           <w:szCs w:val="20"/>
-          <w:lang w:val="en-US" w:eastAsia="es-MX"/>
+          <w:lang w:eastAsia="es-MX"/>
         </w:rPr>
         <w:t>$</w:t>
       </w:r>
+      <w:proofErr w:type="spellStart"/>
       <w:proofErr w:type="gramStart"/>
       <w:r>
         <w:rPr>
@@ -15300,9 +15411,20 @@
           <w:color w:val="6F42C1"/>
           <w:sz w:val="20"/>
           <w:szCs w:val="20"/>
-          <w:lang w:val="en-US" w:eastAsia="es-MX"/>
-        </w:rPr>
-        <w:t>zero .f</w:t>
+          <w:lang w:eastAsia="es-MX"/>
+        </w:rPr>
+        <w:t>zero</w:t>
+      </w:r>
+      <w:proofErr w:type="spellEnd"/>
+      <w:r>
+        <w:rPr>
+          <w:rFonts w:ascii="Consolas" w:eastAsia="Times New Roman" w:hAnsi="Consolas" w:cs="Courier New"/>
+          <w:color w:val="6F42C1"/>
+          <w:sz w:val="20"/>
+          <w:szCs w:val="20"/>
+          <w:lang w:eastAsia="es-MX"/>
+        </w:rPr>
+        <w:t xml:space="preserve"> .f</w:t>
       </w:r>
       <w:proofErr w:type="gramEnd"/>
       <w:r>
@@ -15311,7 +15433,7 @@
           <w:color w:val="6F42C1"/>
           <w:sz w:val="20"/>
           <w:szCs w:val="20"/>
-          <w:lang w:val="en-US" w:eastAsia="es-MX"/>
+          <w:lang w:eastAsia="es-MX"/>
         </w:rPr>
         <w:t xml:space="preserve">1 </w:t>
       </w:r>
@@ -15342,7 +15464,7 @@
           <w:color w:val="24292E"/>
           <w:sz w:val="20"/>
           <w:szCs w:val="20"/>
-          <w:lang w:val="en-US" w:eastAsia="es-MX"/>
+          <w:lang w:eastAsia="es-MX"/>
         </w:rPr>
       </w:pPr>
     </w:p>
@@ -15372,18 +15494,40 @@
           <w:color w:val="24292E"/>
           <w:sz w:val="20"/>
           <w:szCs w:val="20"/>
-          <w:lang w:val="en-US" w:eastAsia="es-MX"/>
-        </w:rPr>
-      </w:pPr>
-      <w:r>
-        <w:rPr>
-          <w:rFonts w:ascii="Consolas" w:eastAsia="Times New Roman" w:hAnsi="Consolas" w:cs="Courier New"/>
-          <w:color w:val="6F42C1"/>
-          <w:sz w:val="20"/>
-          <w:szCs w:val="20"/>
-          <w:lang w:val="en-US" w:eastAsia="es-MX"/>
-        </w:rPr>
-        <w:t xml:space="preserve">    .iso:</w:t>
+          <w:lang w:eastAsia="es-MX"/>
+        </w:rPr>
+      </w:pPr>
+      <w:r>
+        <w:rPr>
+          <w:rFonts w:ascii="Consolas" w:eastAsia="Times New Roman" w:hAnsi="Consolas" w:cs="Courier New"/>
+          <w:color w:val="6F42C1"/>
+          <w:sz w:val="20"/>
+          <w:szCs w:val="20"/>
+          <w:lang w:eastAsia="es-MX"/>
+        </w:rPr>
+        <w:t xml:space="preserve">    .</w:t>
+      </w:r>
+      <w:proofErr w:type="spellStart"/>
+      <w:r>
+        <w:rPr>
+          <w:rFonts w:ascii="Consolas" w:eastAsia="Times New Roman" w:hAnsi="Consolas" w:cs="Courier New"/>
+          <w:color w:val="6F42C1"/>
+          <w:sz w:val="20"/>
+          <w:szCs w:val="20"/>
+          <w:lang w:eastAsia="es-MX"/>
+        </w:rPr>
+        <w:t>iso</w:t>
+      </w:r>
+      <w:proofErr w:type="spellEnd"/>
+      <w:r>
+        <w:rPr>
+          <w:rFonts w:ascii="Consolas" w:eastAsia="Times New Roman" w:hAnsi="Consolas" w:cs="Courier New"/>
+          <w:color w:val="6F42C1"/>
+          <w:sz w:val="20"/>
+          <w:szCs w:val="20"/>
+          <w:lang w:eastAsia="es-MX"/>
+        </w:rPr>
+        <w:t>:</w:t>
       </w:r>
     </w:p>
     <w:p>
@@ -15412,7 +15556,7 @@
           <w:color w:val="24292E"/>
           <w:sz w:val="20"/>
           <w:szCs w:val="20"/>
-          <w:lang w:val="en-US" w:eastAsia="es-MX"/>
+          <w:lang w:eastAsia="es-MX"/>
         </w:rPr>
       </w:pPr>
     </w:p>
@@ -15451,7 +15595,7 @@
           <w:color w:val="6F42C1"/>
           <w:sz w:val="20"/>
           <w:szCs w:val="20"/>
-          <w:lang w:val="en-US" w:eastAsia="es-MX"/>
+          <w:lang w:eastAsia="es-MX"/>
         </w:rPr>
         <w:t xml:space="preserve">    </w:t>
       </w:r>
@@ -15612,7 +15756,7 @@
           <w:color w:val="24292E"/>
           <w:sz w:val="20"/>
           <w:szCs w:val="20"/>
-          <w:lang w:val="en-US" w:eastAsia="es-MX"/>
+          <w:lang w:eastAsia="es-MX"/>
         </w:rPr>
       </w:pPr>
       <w:r>
@@ -15632,7 +15776,7 @@
           <w:color w:val="6F42C1"/>
           <w:sz w:val="20"/>
           <w:szCs w:val="20"/>
-          <w:lang w:val="en-US" w:eastAsia="es-MX"/>
+          <w:lang w:eastAsia="es-MX"/>
         </w:rPr>
         <w:t>beq</w:t>
       </w:r>
@@ -15643,7 +15787,7 @@
           <w:color w:val="24292E"/>
           <w:sz w:val="20"/>
           <w:szCs w:val="20"/>
-          <w:lang w:val="en-US" w:eastAsia="es-MX"/>
+          <w:lang w:eastAsia="es-MX"/>
         </w:rPr>
         <w:t xml:space="preserve"> </w:t>
       </w:r>
@@ -15653,7 +15797,7 @@
           <w:color w:val="005CC5"/>
           <w:sz w:val="20"/>
           <w:szCs w:val="20"/>
-          <w:lang w:val="en-US" w:eastAsia="es-MX"/>
+          <w:lang w:eastAsia="es-MX"/>
         </w:rPr>
         <w:t>$</w:t>
       </w:r>
@@ -15663,7 +15807,7 @@
           <w:color w:val="6F42C1"/>
           <w:sz w:val="20"/>
           <w:szCs w:val="20"/>
-          <w:lang w:val="en-US" w:eastAsia="es-MX"/>
+          <w:lang w:eastAsia="es-MX"/>
         </w:rPr>
         <w:t>t4</w:t>
       </w:r>
@@ -15673,7 +15817,7 @@
           <w:color w:val="24292E"/>
           <w:sz w:val="20"/>
           <w:szCs w:val="20"/>
-          <w:lang w:val="en-US" w:eastAsia="es-MX"/>
+          <w:lang w:eastAsia="es-MX"/>
         </w:rPr>
         <w:t xml:space="preserve"> </w:t>
       </w:r>
@@ -15683,10 +15827,11 @@
           <w:color w:val="005CC5"/>
           <w:sz w:val="20"/>
           <w:szCs w:val="20"/>
-          <w:lang w:val="en-US" w:eastAsia="es-MX"/>
+          <w:lang w:eastAsia="es-MX"/>
         </w:rPr>
         <w:t>$</w:t>
       </w:r>
+      <w:proofErr w:type="spellStart"/>
       <w:proofErr w:type="gramStart"/>
       <w:r>
         <w:rPr>
@@ -15694,9 +15839,20 @@
           <w:color w:val="6F42C1"/>
           <w:sz w:val="20"/>
           <w:szCs w:val="20"/>
-          <w:lang w:val="en-US" w:eastAsia="es-MX"/>
-        </w:rPr>
-        <w:t>zero .</w:t>
+          <w:lang w:eastAsia="es-MX"/>
+        </w:rPr>
+        <w:t>zero</w:t>
+      </w:r>
+      <w:proofErr w:type="spellEnd"/>
+      <w:r>
+        <w:rPr>
+          <w:rFonts w:ascii="Consolas" w:eastAsia="Times New Roman" w:hAnsi="Consolas" w:cs="Courier New"/>
+          <w:color w:val="6F42C1"/>
+          <w:sz w:val="20"/>
+          <w:szCs w:val="20"/>
+          <w:lang w:eastAsia="es-MX"/>
+        </w:rPr>
+        <w:t xml:space="preserve"> .</w:t>
       </w:r>
       <w:proofErr w:type="spellStart"/>
       <w:r>
@@ -15705,7 +15861,7 @@
           <w:color w:val="6F42C1"/>
           <w:sz w:val="20"/>
           <w:szCs w:val="20"/>
-          <w:lang w:val="en-US" w:eastAsia="es-MX"/>
+          <w:lang w:eastAsia="es-MX"/>
         </w:rPr>
         <w:t>isoceles</w:t>
       </w:r>
@@ -15717,7 +15873,7 @@
           <w:color w:val="6F42C1"/>
           <w:sz w:val="20"/>
           <w:szCs w:val="20"/>
-          <w:lang w:val="en-US" w:eastAsia="es-MX"/>
+          <w:lang w:eastAsia="es-MX"/>
         </w:rPr>
         <w:t xml:space="preserve">  # a == b</w:t>
       </w:r>
@@ -15748,16 +15904,16 @@
           <w:color w:val="24292E"/>
           <w:sz w:val="20"/>
           <w:szCs w:val="20"/>
-          <w:lang w:val="en-US" w:eastAsia="es-MX"/>
-        </w:rPr>
-      </w:pPr>
-      <w:r>
-        <w:rPr>
-          <w:rFonts w:ascii="Consolas" w:eastAsia="Times New Roman" w:hAnsi="Consolas" w:cs="Courier New"/>
-          <w:color w:val="6F42C1"/>
-          <w:sz w:val="20"/>
-          <w:szCs w:val="20"/>
-          <w:lang w:val="en-US" w:eastAsia="es-MX"/>
+          <w:lang w:eastAsia="es-MX"/>
+        </w:rPr>
+      </w:pPr>
+      <w:r>
+        <w:rPr>
+          <w:rFonts w:ascii="Consolas" w:eastAsia="Times New Roman" w:hAnsi="Consolas" w:cs="Courier New"/>
+          <w:color w:val="6F42C1"/>
+          <w:sz w:val="20"/>
+          <w:szCs w:val="20"/>
+          <w:lang w:eastAsia="es-MX"/>
         </w:rPr>
         <w:t xml:space="preserve">    </w:t>
       </w:r>
@@ -15768,7 +15924,7 @@
           <w:color w:val="6F42C1"/>
           <w:sz w:val="20"/>
           <w:szCs w:val="20"/>
-          <w:lang w:val="en-US" w:eastAsia="es-MX"/>
+          <w:lang w:eastAsia="es-MX"/>
         </w:rPr>
         <w:t>beq</w:t>
       </w:r>
@@ -15779,7 +15935,7 @@
           <w:color w:val="24292E"/>
           <w:sz w:val="20"/>
           <w:szCs w:val="20"/>
-          <w:lang w:val="en-US" w:eastAsia="es-MX"/>
+          <w:lang w:eastAsia="es-MX"/>
         </w:rPr>
         <w:t xml:space="preserve"> </w:t>
       </w:r>
@@ -15789,7 +15945,7 @@
           <w:color w:val="005CC5"/>
           <w:sz w:val="20"/>
           <w:szCs w:val="20"/>
-          <w:lang w:val="en-US" w:eastAsia="es-MX"/>
+          <w:lang w:eastAsia="es-MX"/>
         </w:rPr>
         <w:t>$</w:t>
       </w:r>
@@ -15799,7 +15955,7 @@
           <w:color w:val="6F42C1"/>
           <w:sz w:val="20"/>
           <w:szCs w:val="20"/>
-          <w:lang w:val="en-US" w:eastAsia="es-MX"/>
+          <w:lang w:eastAsia="es-MX"/>
         </w:rPr>
         <w:t>t5</w:t>
       </w:r>
@@ -15809,7 +15965,7 @@
           <w:color w:val="24292E"/>
           <w:sz w:val="20"/>
           <w:szCs w:val="20"/>
-          <w:lang w:val="en-US" w:eastAsia="es-MX"/>
+          <w:lang w:eastAsia="es-MX"/>
         </w:rPr>
         <w:t xml:space="preserve"> </w:t>
       </w:r>
@@ -15819,10 +15975,11 @@
           <w:color w:val="005CC5"/>
           <w:sz w:val="20"/>
           <w:szCs w:val="20"/>
-          <w:lang w:val="en-US" w:eastAsia="es-MX"/>
+          <w:lang w:eastAsia="es-MX"/>
         </w:rPr>
         <w:t>$</w:t>
       </w:r>
+      <w:proofErr w:type="spellStart"/>
       <w:proofErr w:type="gramStart"/>
       <w:r>
         <w:rPr>
@@ -15830,9 +15987,20 @@
           <w:color w:val="6F42C1"/>
           <w:sz w:val="20"/>
           <w:szCs w:val="20"/>
-          <w:lang w:val="en-US" w:eastAsia="es-MX"/>
-        </w:rPr>
-        <w:t>zero .</w:t>
+          <w:lang w:eastAsia="es-MX"/>
+        </w:rPr>
+        <w:t>zero</w:t>
+      </w:r>
+      <w:proofErr w:type="spellEnd"/>
+      <w:r>
+        <w:rPr>
+          <w:rFonts w:ascii="Consolas" w:eastAsia="Times New Roman" w:hAnsi="Consolas" w:cs="Courier New"/>
+          <w:color w:val="6F42C1"/>
+          <w:sz w:val="20"/>
+          <w:szCs w:val="20"/>
+          <w:lang w:eastAsia="es-MX"/>
+        </w:rPr>
+        <w:t xml:space="preserve"> .</w:t>
       </w:r>
       <w:proofErr w:type="spellStart"/>
       <w:r>
@@ -15841,7 +16009,7 @@
           <w:color w:val="6F42C1"/>
           <w:sz w:val="20"/>
           <w:szCs w:val="20"/>
-          <w:lang w:val="en-US" w:eastAsia="es-MX"/>
+          <w:lang w:eastAsia="es-MX"/>
         </w:rPr>
         <w:t>isoceles</w:t>
       </w:r>
@@ -15853,7 +16021,7 @@
           <w:color w:val="6F42C1"/>
           <w:sz w:val="20"/>
           <w:szCs w:val="20"/>
-          <w:lang w:val="en-US" w:eastAsia="es-MX"/>
+          <w:lang w:eastAsia="es-MX"/>
         </w:rPr>
         <w:t xml:space="preserve">  # a == c</w:t>
       </w:r>
@@ -15884,16 +16052,16 @@
           <w:color w:val="24292E"/>
           <w:sz w:val="20"/>
           <w:szCs w:val="20"/>
-          <w:lang w:val="en-US" w:eastAsia="es-MX"/>
-        </w:rPr>
-      </w:pPr>
-      <w:r>
-        <w:rPr>
-          <w:rFonts w:ascii="Consolas" w:eastAsia="Times New Roman" w:hAnsi="Consolas" w:cs="Courier New"/>
-          <w:color w:val="6F42C1"/>
-          <w:sz w:val="20"/>
-          <w:szCs w:val="20"/>
-          <w:lang w:val="en-US" w:eastAsia="es-MX"/>
+          <w:lang w:eastAsia="es-MX"/>
+        </w:rPr>
+      </w:pPr>
+      <w:r>
+        <w:rPr>
+          <w:rFonts w:ascii="Consolas" w:eastAsia="Times New Roman" w:hAnsi="Consolas" w:cs="Courier New"/>
+          <w:color w:val="6F42C1"/>
+          <w:sz w:val="20"/>
+          <w:szCs w:val="20"/>
+          <w:lang w:eastAsia="es-MX"/>
         </w:rPr>
         <w:t xml:space="preserve">    </w:t>
       </w:r>
@@ -15904,7 +16072,7 @@
           <w:color w:val="6F42C1"/>
           <w:sz w:val="20"/>
           <w:szCs w:val="20"/>
-          <w:lang w:val="en-US" w:eastAsia="es-MX"/>
+          <w:lang w:eastAsia="es-MX"/>
         </w:rPr>
         <w:t>beq</w:t>
       </w:r>
@@ -15915,7 +16083,7 @@
           <w:color w:val="24292E"/>
           <w:sz w:val="20"/>
           <w:szCs w:val="20"/>
-          <w:lang w:val="en-US" w:eastAsia="es-MX"/>
+          <w:lang w:eastAsia="es-MX"/>
         </w:rPr>
         <w:t xml:space="preserve"> </w:t>
       </w:r>
@@ -15925,7 +16093,7 @@
           <w:color w:val="005CC5"/>
           <w:sz w:val="20"/>
           <w:szCs w:val="20"/>
-          <w:lang w:val="en-US" w:eastAsia="es-MX"/>
+          <w:lang w:eastAsia="es-MX"/>
         </w:rPr>
         <w:t>$</w:t>
       </w:r>
@@ -15935,7 +16103,7 @@
           <w:color w:val="6F42C1"/>
           <w:sz w:val="20"/>
           <w:szCs w:val="20"/>
-          <w:lang w:val="en-US" w:eastAsia="es-MX"/>
+          <w:lang w:eastAsia="es-MX"/>
         </w:rPr>
         <w:t>t6</w:t>
       </w:r>
@@ -15945,7 +16113,7 @@
           <w:color w:val="24292E"/>
           <w:sz w:val="20"/>
           <w:szCs w:val="20"/>
-          <w:lang w:val="en-US" w:eastAsia="es-MX"/>
+          <w:lang w:eastAsia="es-MX"/>
         </w:rPr>
         <w:t xml:space="preserve"> </w:t>
       </w:r>
@@ -15955,10 +16123,11 @@
           <w:color w:val="005CC5"/>
           <w:sz w:val="20"/>
           <w:szCs w:val="20"/>
-          <w:lang w:val="en-US" w:eastAsia="es-MX"/>
+          <w:lang w:eastAsia="es-MX"/>
         </w:rPr>
         <w:t>$</w:t>
       </w:r>
+      <w:proofErr w:type="spellStart"/>
       <w:proofErr w:type="gramStart"/>
       <w:r>
         <w:rPr>
@@ -15966,9 +16135,20 @@
           <w:color w:val="6F42C1"/>
           <w:sz w:val="20"/>
           <w:szCs w:val="20"/>
-          <w:lang w:val="en-US" w:eastAsia="es-MX"/>
-        </w:rPr>
-        <w:t>zero .</w:t>
+          <w:lang w:eastAsia="es-MX"/>
+        </w:rPr>
+        <w:t>zero</w:t>
+      </w:r>
+      <w:proofErr w:type="spellEnd"/>
+      <w:r>
+        <w:rPr>
+          <w:rFonts w:ascii="Consolas" w:eastAsia="Times New Roman" w:hAnsi="Consolas" w:cs="Courier New"/>
+          <w:color w:val="6F42C1"/>
+          <w:sz w:val="20"/>
+          <w:szCs w:val="20"/>
+          <w:lang w:eastAsia="es-MX"/>
+        </w:rPr>
+        <w:t xml:space="preserve"> .</w:t>
       </w:r>
       <w:proofErr w:type="spellStart"/>
       <w:r>
@@ -15977,7 +16157,7 @@
           <w:color w:val="6F42C1"/>
           <w:sz w:val="20"/>
           <w:szCs w:val="20"/>
-          <w:lang w:val="en-US" w:eastAsia="es-MX"/>
+          <w:lang w:eastAsia="es-MX"/>
         </w:rPr>
         <w:t>isoceles</w:t>
       </w:r>
@@ -15989,7 +16169,7 @@
           <w:color w:val="6F42C1"/>
           <w:sz w:val="20"/>
           <w:szCs w:val="20"/>
-          <w:lang w:val="en-US" w:eastAsia="es-MX"/>
+          <w:lang w:eastAsia="es-MX"/>
         </w:rPr>
         <w:t xml:space="preserve">  # b == c</w:t>
       </w:r>
@@ -16020,16 +16200,16 @@
           <w:color w:val="24292E"/>
           <w:sz w:val="20"/>
           <w:szCs w:val="20"/>
-          <w:lang w:val="en-US" w:eastAsia="es-MX"/>
-        </w:rPr>
-      </w:pPr>
-      <w:r>
-        <w:rPr>
-          <w:rFonts w:ascii="Consolas" w:eastAsia="Times New Roman" w:hAnsi="Consolas" w:cs="Courier New"/>
-          <w:color w:val="6F42C1"/>
-          <w:sz w:val="20"/>
-          <w:szCs w:val="20"/>
-          <w:lang w:val="en-US" w:eastAsia="es-MX"/>
+          <w:lang w:eastAsia="es-MX"/>
+        </w:rPr>
+      </w:pPr>
+      <w:r>
+        <w:rPr>
+          <w:rFonts w:ascii="Consolas" w:eastAsia="Times New Roman" w:hAnsi="Consolas" w:cs="Courier New"/>
+          <w:color w:val="6F42C1"/>
+          <w:sz w:val="20"/>
+          <w:szCs w:val="20"/>
+          <w:lang w:eastAsia="es-MX"/>
         </w:rPr>
         <w:t xml:space="preserve">    </w:t>
       </w:r>
@@ -16069,7 +16249,7 @@
           <w:color w:val="6F42C1"/>
           <w:sz w:val="20"/>
           <w:szCs w:val="20"/>
-          <w:lang w:val="en-US" w:eastAsia="es-MX"/>
+          <w:lang w:eastAsia="es-MX"/>
         </w:rPr>
         <w:t xml:space="preserve">    </w:t>
       </w:r>
@@ -16564,7 +16744,7 @@
           <w:color w:val="24292E"/>
           <w:sz w:val="20"/>
           <w:szCs w:val="20"/>
-          <w:lang w:val="en-US" w:eastAsia="es-MX"/>
+          <w:lang w:eastAsia="es-MX"/>
         </w:rPr>
       </w:pPr>
       <w:proofErr w:type="gramStart"/>
@@ -16574,7 +16754,7 @@
           <w:color w:val="6F42C1"/>
           <w:sz w:val="20"/>
           <w:szCs w:val="20"/>
-          <w:lang w:val="en-US" w:eastAsia="es-MX"/>
+          <w:lang w:eastAsia="es-MX"/>
         </w:rPr>
         <w:t>.</w:t>
       </w:r>
@@ -16585,7 +16765,7 @@
           <w:color w:val="6F42C1"/>
           <w:sz w:val="20"/>
           <w:szCs w:val="20"/>
-          <w:lang w:val="en-US" w:eastAsia="es-MX"/>
+          <w:lang w:eastAsia="es-MX"/>
         </w:rPr>
         <w:t>equilatero</w:t>
       </w:r>
@@ -16597,7 +16777,7 @@
           <w:color w:val="6F42C1"/>
           <w:sz w:val="20"/>
           <w:szCs w:val="20"/>
-          <w:lang w:val="en-US" w:eastAsia="es-MX"/>
+          <w:lang w:eastAsia="es-MX"/>
         </w:rPr>
         <w:t>:</w:t>
       </w:r>
@@ -16628,26 +16808,38 @@
           <w:color w:val="24292E"/>
           <w:sz w:val="20"/>
           <w:szCs w:val="20"/>
-          <w:lang w:val="en-US" w:eastAsia="es-MX"/>
-        </w:rPr>
-      </w:pPr>
-      <w:r>
-        <w:rPr>
-          <w:rFonts w:ascii="Consolas" w:eastAsia="Times New Roman" w:hAnsi="Consolas" w:cs="Courier New"/>
-          <w:color w:val="6F42C1"/>
-          <w:sz w:val="20"/>
-          <w:szCs w:val="20"/>
-          <w:lang w:val="en-US" w:eastAsia="es-MX"/>
-        </w:rPr>
-        <w:t xml:space="preserve">    li</w:t>
-      </w:r>
-      <w:r>
-        <w:rPr>
-          <w:rFonts w:ascii="Consolas" w:eastAsia="Times New Roman" w:hAnsi="Consolas" w:cs="Courier New"/>
-          <w:color w:val="24292E"/>
-          <w:sz w:val="20"/>
-          <w:szCs w:val="20"/>
-          <w:lang w:val="en-US" w:eastAsia="es-MX"/>
+          <w:lang w:eastAsia="es-MX"/>
+        </w:rPr>
+      </w:pPr>
+      <w:r>
+        <w:rPr>
+          <w:rFonts w:ascii="Consolas" w:eastAsia="Times New Roman" w:hAnsi="Consolas" w:cs="Courier New"/>
+          <w:color w:val="6F42C1"/>
+          <w:sz w:val="20"/>
+          <w:szCs w:val="20"/>
+          <w:lang w:eastAsia="es-MX"/>
+        </w:rPr>
+        <w:t xml:space="preserve">    </w:t>
+      </w:r>
+      <w:proofErr w:type="spellStart"/>
+      <w:r>
+        <w:rPr>
+          <w:rFonts w:ascii="Consolas" w:eastAsia="Times New Roman" w:hAnsi="Consolas" w:cs="Courier New"/>
+          <w:color w:val="6F42C1"/>
+          <w:sz w:val="20"/>
+          <w:szCs w:val="20"/>
+          <w:lang w:eastAsia="es-MX"/>
+        </w:rPr>
+        <w:t>li</w:t>
+      </w:r>
+      <w:proofErr w:type="spellEnd"/>
+      <w:r>
+        <w:rPr>
+          <w:rFonts w:ascii="Consolas" w:eastAsia="Times New Roman" w:hAnsi="Consolas" w:cs="Courier New"/>
+          <w:color w:val="24292E"/>
+          <w:sz w:val="20"/>
+          <w:szCs w:val="20"/>
+          <w:lang w:eastAsia="es-MX"/>
         </w:rPr>
         <w:t xml:space="preserve"> </w:t>
       </w:r>
@@ -16657,7 +16849,7 @@
           <w:color w:val="005CC5"/>
           <w:sz w:val="20"/>
           <w:szCs w:val="20"/>
-          <w:lang w:val="en-US" w:eastAsia="es-MX"/>
+          <w:lang w:eastAsia="es-MX"/>
         </w:rPr>
         <w:t>$</w:t>
       </w:r>
@@ -16667,7 +16859,7 @@
           <w:color w:val="6F42C1"/>
           <w:sz w:val="20"/>
           <w:szCs w:val="20"/>
-          <w:lang w:val="en-US" w:eastAsia="es-MX"/>
+          <w:lang w:eastAsia="es-MX"/>
         </w:rPr>
         <w:t xml:space="preserve">t3 </w:t>
       </w:r>
@@ -16677,7 +16869,7 @@
           <w:color w:val="005CC5"/>
           <w:sz w:val="20"/>
           <w:szCs w:val="20"/>
-          <w:lang w:val="en-US" w:eastAsia="es-MX"/>
+          <w:lang w:eastAsia="es-MX"/>
         </w:rPr>
         <w:t>1</w:t>
       </w:r>
@@ -16687,7 +16879,7 @@
           <w:color w:val="6F42C1"/>
           <w:sz w:val="20"/>
           <w:szCs w:val="20"/>
-          <w:lang w:val="en-US" w:eastAsia="es-MX"/>
+          <w:lang w:eastAsia="es-MX"/>
         </w:rPr>
         <w:t xml:space="preserve"> </w:t>
       </w:r>
@@ -16727,7 +16919,7 @@
           <w:color w:val="6F42C1"/>
           <w:sz w:val="20"/>
           <w:szCs w:val="20"/>
-          <w:lang w:val="en-US" w:eastAsia="es-MX"/>
+          <w:lang w:eastAsia="es-MX"/>
         </w:rPr>
         <w:t xml:space="preserve">    </w:t>
       </w:r>
@@ -16964,7 +17156,7 @@
           <w:color w:val="24292E"/>
           <w:sz w:val="20"/>
           <w:szCs w:val="20"/>
-          <w:lang w:val="en-US" w:eastAsia="es-MX"/>
+          <w:lang w:eastAsia="es-MX"/>
         </w:rPr>
       </w:pPr>
       <w:r>
@@ -16984,10 +17176,22 @@
           <w:color w:val="6F42C1"/>
           <w:sz w:val="20"/>
           <w:szCs w:val="20"/>
-          <w:lang w:val="en-US" w:eastAsia="es-MX"/>
-        </w:rPr>
-        <w:t>j .end</w:t>
-      </w:r>
+          <w:lang w:eastAsia="es-MX"/>
+        </w:rPr>
+        <w:t>j .</w:t>
+      </w:r>
+      <w:proofErr w:type="spellStart"/>
+      <w:r>
+        <w:rPr>
+          <w:rFonts w:ascii="Consolas" w:eastAsia="Times New Roman" w:hAnsi="Consolas" w:cs="Courier New"/>
+          <w:color w:val="6F42C1"/>
+          <w:sz w:val="20"/>
+          <w:szCs w:val="20"/>
+          <w:lang w:eastAsia="es-MX"/>
+        </w:rPr>
+        <w:t>end</w:t>
+      </w:r>
+      <w:proofErr w:type="spellEnd"/>
       <w:proofErr w:type="gramEnd"/>
     </w:p>
     <w:p>
@@ -17016,7 +17220,7 @@
           <w:color w:val="24292E"/>
           <w:sz w:val="20"/>
           <w:szCs w:val="20"/>
-          <w:lang w:val="en-US" w:eastAsia="es-MX"/>
+          <w:lang w:eastAsia="es-MX"/>
         </w:rPr>
       </w:pPr>
     </w:p>
@@ -17597,7 +17801,7 @@
           <w:color w:val="24292E"/>
           <w:sz w:val="20"/>
           <w:szCs w:val="20"/>
-          <w:lang w:val="en-US" w:eastAsia="es-MX"/>
+          <w:lang w:eastAsia="es-MX"/>
         </w:rPr>
         <w:sectPr>
           <w:type w:val="continuous"/>
@@ -19735,7 +19939,6 @@
           <w:bCs/>
           <w:sz w:val="24"/>
           <w:szCs w:val="24"/>
-          <w:lang w:val="en-US"/>
         </w:rPr>
       </w:pPr>
       <w:r>
@@ -19745,7 +19948,6 @@
           <w:bCs/>
           <w:sz w:val="24"/>
           <w:szCs w:val="24"/>
-          <w:lang w:val="en-US"/>
         </w:rPr>
         <w:lastRenderedPageBreak/>
         <w:t>DECODIFICAODR</w:t>
@@ -19757,7 +19959,6 @@
           <w:rFonts w:ascii="Segoe UI" w:hAnsi="Segoe UI" w:cs="Segoe UI"/>
           <w:color w:val="24292E"/>
           <w:shd w:val="clear" w:color="auto" w:fill="FFFFFF"/>
-          <w:lang w:val="en-US"/>
         </w:rPr>
       </w:pPr>
     </w:p>
@@ -33092,9 +33293,31 @@
           <w:szCs w:val="24"/>
           <w:lang w:val="en-US"/>
         </w:rPr>
-        <w:t>Bibliografía</w:t>
+        <w:t>Bibliogra</w:t>
+      </w:r>
+      <w:r>
+        <w:rPr>
+          <w:rFonts w:ascii="Arial" w:hAnsi="Arial" w:cs="Arial"/>
+          <w:b/>
+          <w:bCs/>
+          <w:sz w:val="24"/>
+          <w:szCs w:val="24"/>
+          <w:lang w:val="en-US"/>
+        </w:rPr>
+        <w:t>fía</w:t>
       </w:r>
       <w:proofErr w:type="spellEnd"/>
+      <w:r>
+        <w:rPr>
+          <w:rFonts w:ascii="Arial" w:hAnsi="Arial" w:cs="Arial"/>
+          <w:b/>
+          <w:bCs/>
+          <w:sz w:val="24"/>
+          <w:szCs w:val="24"/>
+          <w:lang w:val="en-US"/>
+        </w:rPr>
+        <w:t xml:space="preserve"> </w:t>
+      </w:r>
     </w:p>
     <w:p>
       <w:pPr>
@@ -33263,6 +33486,29 @@
           <w:lang w:val="en-US"/>
         </w:rPr>
       </w:pPr>
+    </w:p>
+    <w:p>
+      <w:pPr>
+        <w:rPr>
+          <w:rFonts w:ascii="Arial" w:hAnsi="Arial" w:cs="Arial"/>
+          <w:sz w:val="24"/>
+          <w:szCs w:val="24"/>
+        </w:rPr>
+      </w:pPr>
+      <w:r>
+        <w:t xml:space="preserve">Se </w:t>
+      </w:r>
+      <w:r>
+        <w:t xml:space="preserve">encontrará el desarrollo en GitHub: </w:t>
+      </w:r>
+      <w:hyperlink r:id="rId48" w:history="1">
+        <w:r>
+          <w:rPr>
+            <w:rStyle w:val="Hipervnculo"/>
+          </w:rPr>
+          <w:t>https://github.com/kwattt/MIPS-teams</w:t>
+        </w:r>
+      </w:hyperlink>
     </w:p>
     <w:sectPr>
       <w:type w:val="continuous"/>
@@ -34630,7 +34876,7 @@
     <w:charset w:val="00"/>
     <w:family w:val="roman"/>
     <w:pitch w:val="variable"/>
-    <w:sig w:usb0="E0002AFF" w:usb1="C0007843" w:usb2="00000009" w:usb3="00000000" w:csb0="000001FF" w:csb1="00000000"/>
+    <w:sig w:usb0="E0002EFF" w:usb1="C000785B" w:usb2="00000009" w:usb3="00000000" w:csb0="000001FF" w:csb1="00000000"/>
   </w:font>
   <w:font w:name="Courier New">
     <w:panose1 w:val="02070309020205020404"/>
@@ -34651,21 +34897,21 @@
     <w:charset w:val="00"/>
     <w:family w:val="swiss"/>
     <w:pitch w:val="variable"/>
-    <w:sig w:usb0="E00002FF" w:usb1="4000ACFF" w:usb2="00000001" w:usb3="00000000" w:csb0="0000019F" w:csb1="00000000"/>
+    <w:sig w:usb0="E4002EFF" w:usb1="C000247B" w:usb2="00000009" w:usb3="00000000" w:csb0="000001FF" w:csb1="00000000"/>
   </w:font>
   <w:font w:name="Arial">
     <w:panose1 w:val="020B0604020202020204"/>
     <w:charset w:val="00"/>
     <w:family w:val="swiss"/>
     <w:pitch w:val="variable"/>
-    <w:sig w:usb0="E0002AFF" w:usb1="C0007843" w:usb2="00000009" w:usb3="00000000" w:csb0="000001FF" w:csb1="00000000"/>
+    <w:sig w:usb0="E0002EFF" w:usb1="C000785B" w:usb2="00000009" w:usb3="00000000" w:csb0="000001FF" w:csb1="00000000"/>
   </w:font>
   <w:font w:name="Calibri Light">
     <w:panose1 w:val="020F0302020204030204"/>
     <w:charset w:val="00"/>
     <w:family w:val="swiss"/>
     <w:pitch w:val="variable"/>
-    <w:sig w:usb0="A00002EF" w:usb1="4000207B" w:usb2="00000000" w:usb3="00000000" w:csb0="0000009F" w:csb1="00000000"/>
+    <w:sig w:usb0="E4002EFF" w:usb1="C000247B" w:usb2="00000009" w:usb3="00000000" w:csb0="000001FF" w:csb1="00000000"/>
   </w:font>
   <w:font w:name="Segoe UI">
     <w:panose1 w:val="020B0502040204020203"/>
@@ -34718,6 +34964,7 @@
     <w:rsid w:val="00615082"/>
     <w:rsid w:val="006A4452"/>
     <w:rsid w:val="007253B2"/>
+    <w:rsid w:val="00735E38"/>
     <w:rsid w:val="007A7964"/>
     <w:rsid w:val="00866A44"/>
     <w:rsid w:val="008D4422"/>

</xml_diff>

<commit_message>
Correcciones Finales de Documentacion
</commit_message>
<xml_diff>
--- a/documentacion/D14_Proyecto_FDJ.docx
+++ b/documentacion/D14_Proyecto_FDJ.docx
@@ -200,6 +200,14 @@
                   <w:szCs w:val="28"/>
                 </w:rPr>
                 <w:t>nez Vital Francisco                                                                                           Velasco Ochoa Dana</w:t>
+              </w:r>
+              <w:r>
+                <w:rPr>
+                  <w:color w:val="4472C4" w:themeColor="accent1"/>
+                  <w:sz w:val="28"/>
+                  <w:szCs w:val="28"/>
+                </w:rPr>
+                <w:t xml:space="preserve">                                                                                                                                                                                  .                                                                                                                                         Equipo 2</w:t>
               </w:r>
             </w:p>
           </w:sdtContent>
@@ -433,6 +441,7 @@
                               <w:calendar w:val="gregorian"/>
                             </w:date>
                           </w:sdtPr>
+                          <w:sdtEndPr/>
                           <w:sdtContent>
                             <w:p>
                               <w:pPr>
@@ -479,6 +488,7 @@
                               <w:dataBinding w:prefixMappings="xmlns:ns0='http://schemas.openxmlformats.org/officeDocument/2006/extended-properties' " w:xpath="/ns0:Properties[1]/ns0:Company[1]" w:storeItemID="{6668398D-A668-4E3E-A5EB-62B293D839F1}"/>
                               <w:text/>
                             </w:sdtPr>
+                            <w:sdtEndPr/>
                             <w:sdtContent>
                               <w:r>
                                 <w:rPr>
@@ -509,6 +519,7 @@
                               <w:dataBinding w:prefixMappings="xmlns:ns0='http://schemas.microsoft.com/office/2006/coverPageProps' " w:xpath="/ns0:CoverPageProperties[1]/ns0:CompanyAddress[1]" w:storeItemID="{55AF091B-3C7A-41E3-B477-F2FDAA23CFDA}"/>
                               <w:text/>
                             </w:sdtPr>
+                            <w:sdtEndPr/>
                             <w:sdtContent>
                               <w:r>
                                 <w:rPr>
@@ -33322,98 +33333,29 @@
     <w:p>
       <w:pPr>
         <w:rPr>
+          <w:color w:val="000000"/>
+          <w:sz w:val="27"/>
+          <w:szCs w:val="27"/>
           <w:lang w:val="en-US"/>
         </w:rPr>
       </w:pPr>
-      <w:r>
-        <w:rPr>
+    </w:p>
+    <w:p>
+      <w:r>
+        <w:rPr>
+          <w:color w:val="000000"/>
+          <w:sz w:val="27"/>
+          <w:szCs w:val="27"/>
           <w:lang w:val="en-US"/>
         </w:rPr>
-        <w:t xml:space="preserve">MIPS.pdf </w:t>
-      </w:r>
-      <w:r>
-        <w:rPr>
-          <w:lang w:val="en-US"/>
-        </w:rPr>
-        <w:tab/>
-      </w:r>
-      <w:r>
-        <w:rPr>
-          <w:lang w:val="en-US"/>
-        </w:rPr>
-        <w:tab/>
-        <w:t>Instruction Set manual</w:t>
-      </w:r>
-      <w:r>
-        <w:rPr>
-          <w:lang w:val="en-US"/>
-        </w:rPr>
-        <w:tab/>
-      </w:r>
-      <w:r>
-        <w:rPr>
-          <w:lang w:val="en-US"/>
-        </w:rPr>
-        <w:tab/>
-      </w:r>
-      <w:r>
-        <w:rPr>
-          <w:lang w:val="en-US"/>
-        </w:rPr>
-        <w:tab/>
-        <w:t>The MIPS32</w:t>
-      </w:r>
-    </w:p>
-    <w:p>
-      <w:pPr>
-        <w:rPr>
-          <w:lang w:val="en-US"/>
-        </w:rPr>
-      </w:pPr>
-      <w:r>
-        <w:rPr>
-          <w:lang w:val="en-US"/>
-        </w:rPr>
-        <w:t>MIPS Architecture for Programmers</w:t>
-      </w:r>
-      <w:r>
-        <w:rPr>
-          <w:lang w:val="en-US"/>
-        </w:rPr>
-        <w:tab/>
-      </w:r>
-      <w:r>
-        <w:rPr>
-          <w:lang w:val="en-US"/>
-        </w:rPr>
-        <w:tab/>
-        <w:t xml:space="preserve">Volume </w:t>
-      </w:r>
-      <w:proofErr w:type="spellStart"/>
-      <w:r>
-        <w:rPr>
-          <w:lang w:val="en-US"/>
-        </w:rPr>
-        <w:t>ll</w:t>
-      </w:r>
-      <w:proofErr w:type="spellEnd"/>
-      <w:r>
-        <w:rPr>
-          <w:lang w:val="en-US"/>
-        </w:rPr>
-        <w:t>-A</w:t>
-      </w:r>
-    </w:p>
-    <w:p>
-      <w:pPr>
-        <w:rPr>
-          <w:lang w:val="en-US"/>
-        </w:rPr>
-      </w:pPr>
+        <w:t xml:space="preserve">NEC Corporation. (2004). NEC Offers Two High Cost Performance 64-bit RISC Microprocessors. mayo 2020, de NEC Corporation Sitio web: </w:t>
+      </w:r>
       <w:hyperlink r:id="rId46" w:history="1">
         <w:r>
           <w:rPr>
             <w:rStyle w:val="Hipervnculo"/>
+            <w:sz w:val="27"/>
+            <w:szCs w:val="27"/>
             <w:lang w:val="en-US"/>
           </w:rPr>
           <w:t>http://www.nec.co.jp/press/en/9801/2002.html</w:t>
@@ -33423,59 +33365,205 @@
     <w:p>
       <w:pPr>
         <w:rPr>
+          <w:color w:val="000000"/>
+          <w:sz w:val="27"/>
+          <w:szCs w:val="27"/>
           <w:lang w:val="en-US"/>
         </w:rPr>
       </w:pPr>
-      <w:r>
-        <w:rPr>
-          <w:lang w:val="en-US"/>
-        </w:rPr>
-        <w:t>Computer Organization and Design</w:t>
-      </w:r>
-      <w:r>
-        <w:rPr>
-          <w:lang w:val="en-US"/>
-        </w:rPr>
-        <w:tab/>
-        <w:t>5</w:t>
-      </w:r>
-      <w:r>
-        <w:rPr>
-          <w:vertAlign w:val="superscript"/>
-          <w:lang w:val="en-US"/>
-        </w:rPr>
-        <w:t>th</w:t>
-      </w:r>
-      <w:r>
-        <w:rPr>
-          <w:lang w:val="en-US"/>
-        </w:rPr>
-        <w:t>Edition</w:t>
-      </w:r>
-      <w:r>
-        <w:rPr>
-          <w:lang w:val="en-US"/>
-        </w:rPr>
-        <w:tab/>
-        <w:t>David A. Patterson/Jhon L. Hennessy</w:t>
-      </w:r>
-    </w:p>
-    <w:p>
-      <w:pPr>
-        <w:rPr>
-          <w:rStyle w:val="Hipervnculo"/>
-          <w:lang w:val="en-US"/>
-        </w:rPr>
-      </w:pPr>
+    </w:p>
+    <w:p>
+      <w:proofErr w:type="spellStart"/>
+      <w:r>
+        <w:rPr>
+          <w:color w:val="000000"/>
+          <w:sz w:val="27"/>
+          <w:szCs w:val="27"/>
+        </w:rPr>
+        <w:t>Drarf</w:t>
+      </w:r>
+      <w:proofErr w:type="spellEnd"/>
+      <w:r>
+        <w:rPr>
+          <w:color w:val="000000"/>
+          <w:sz w:val="27"/>
+          <w:szCs w:val="27"/>
+        </w:rPr>
+        <w:t xml:space="preserve"> </w:t>
+      </w:r>
+      <w:proofErr w:type="spellStart"/>
+      <w:r>
+        <w:rPr>
+          <w:color w:val="000000"/>
+          <w:sz w:val="27"/>
+          <w:szCs w:val="27"/>
+        </w:rPr>
+        <w:t>Fortress</w:t>
+      </w:r>
+      <w:proofErr w:type="spellEnd"/>
+      <w:r>
+        <w:rPr>
+          <w:color w:val="000000"/>
+          <w:sz w:val="27"/>
+          <w:szCs w:val="27"/>
+        </w:rPr>
+        <w:t xml:space="preserve">. (Julio 2015). La Sonda New </w:t>
+      </w:r>
+      <w:proofErr w:type="spellStart"/>
+      <w:r>
+        <w:rPr>
+          <w:color w:val="000000"/>
+          <w:sz w:val="27"/>
+          <w:szCs w:val="27"/>
+        </w:rPr>
+        <w:t>Horizons</w:t>
+      </w:r>
+      <w:proofErr w:type="spellEnd"/>
+      <w:r>
+        <w:rPr>
+          <w:color w:val="000000"/>
+          <w:sz w:val="27"/>
+          <w:szCs w:val="27"/>
+        </w:rPr>
+        <w:t xml:space="preserve"> tiene un procesador idéntico al de la primera PlayStation. Mayo 2020, de Machine Sitio web: </w:t>
+      </w:r>
       <w:hyperlink r:id="rId47" w:history="1">
         <w:r>
           <w:rPr>
             <w:rStyle w:val="Hipervnculo"/>
-            <w:lang w:val="en-US"/>
+            <w:sz w:val="27"/>
+            <w:szCs w:val="27"/>
           </w:rPr>
-          <w:t>https://web.archive.org/web/20150719075343/http://www.sumagamer.com/noticias/new-horizons-mismo-procesador-playstation/</w:t>
+          <w:t>https://web.archive.org/web/20150719075343/http:/www.sumagamer.com/noticias/new-horizons-mismo-procesador-playstation/</w:t>
         </w:r>
       </w:hyperlink>
+    </w:p>
+    <w:p>
+      <w:pPr>
+        <w:rPr>
+          <w:color w:val="000000"/>
+          <w:sz w:val="27"/>
+          <w:szCs w:val="27"/>
+        </w:rPr>
+      </w:pPr>
+    </w:p>
+    <w:p>
+      <w:pPr>
+        <w:rPr>
+          <w:color w:val="000000"/>
+          <w:sz w:val="27"/>
+          <w:szCs w:val="27"/>
+          <w:lang w:val="en-US"/>
+        </w:rPr>
+      </w:pPr>
+      <w:r>
+        <w:rPr>
+          <w:color w:val="000000"/>
+          <w:sz w:val="27"/>
+          <w:szCs w:val="27"/>
+          <w:lang w:val="en-US"/>
+        </w:rPr>
+        <w:t xml:space="preserve">Intel. (2000). The MIPS32® Instruction Set. </w:t>
+      </w:r>
+      <w:proofErr w:type="spellStart"/>
+      <w:r>
+        <w:rPr>
+          <w:color w:val="000000"/>
+          <w:sz w:val="27"/>
+          <w:szCs w:val="27"/>
+          <w:lang w:val="en-US"/>
+        </w:rPr>
+        <w:t>En</w:t>
+      </w:r>
+      <w:proofErr w:type="spellEnd"/>
+      <w:r>
+        <w:rPr>
+          <w:color w:val="000000"/>
+          <w:sz w:val="27"/>
+          <w:szCs w:val="27"/>
+          <w:lang w:val="en-US"/>
+        </w:rPr>
+        <w:t xml:space="preserve"> MIPS® Architecture for Programmers Volume II-A: The MIPS32® Instruction Set </w:t>
+      </w:r>
+      <w:proofErr w:type="gramStart"/>
+      <w:r>
+        <w:rPr>
+          <w:color w:val="000000"/>
+          <w:sz w:val="27"/>
+          <w:szCs w:val="27"/>
+          <w:lang w:val="en-US"/>
+        </w:rPr>
+        <w:t>Manual(</w:t>
+      </w:r>
+      <w:proofErr w:type="gramEnd"/>
+      <w:r>
+        <w:rPr>
+          <w:color w:val="000000"/>
+          <w:sz w:val="27"/>
+          <w:szCs w:val="27"/>
+          <w:lang w:val="en-US"/>
+        </w:rPr>
+        <w:t xml:space="preserve">475). </w:t>
+      </w:r>
+      <w:proofErr w:type="gramStart"/>
+      <w:r>
+        <w:rPr>
+          <w:color w:val="000000"/>
+          <w:sz w:val="27"/>
+          <w:szCs w:val="27"/>
+          <w:lang w:val="en-US"/>
+        </w:rPr>
+        <w:t>EE.UU</w:t>
+      </w:r>
+      <w:proofErr w:type="gramEnd"/>
+      <w:r>
+        <w:rPr>
+          <w:color w:val="000000"/>
+          <w:sz w:val="27"/>
+          <w:szCs w:val="27"/>
+          <w:lang w:val="en-US"/>
+        </w:rPr>
+        <w:t>: -.</w:t>
+      </w:r>
+    </w:p>
+    <w:p>
+      <w:pPr>
+        <w:rPr>
+          <w:color w:val="000000"/>
+          <w:sz w:val="27"/>
+          <w:szCs w:val="27"/>
+          <w:lang w:val="en-US"/>
+        </w:rPr>
+      </w:pPr>
+    </w:p>
+    <w:p>
+      <w:pPr>
+        <w:rPr>
+          <w:color w:val="000000"/>
+          <w:sz w:val="27"/>
+          <w:szCs w:val="27"/>
+          <w:lang w:val="en-US"/>
+        </w:rPr>
+      </w:pPr>
+      <w:r>
+        <w:rPr>
+          <w:color w:val="000000"/>
+          <w:sz w:val="27"/>
+          <w:szCs w:val="27"/>
+          <w:lang w:val="en-US"/>
+        </w:rPr>
+        <w:t>David A. Patterson / John L. Hennessy. (2014). COMPUTER OREGANIZATION AND DESING. -: FIFTH EDITION.</w:t>
+      </w:r>
+    </w:p>
+    <w:p>
+      <w:pPr>
+        <w:rPr>
+          <w:color w:val="000000"/>
+          <w:sz w:val="27"/>
+          <w:szCs w:val="27"/>
+          <w:lang w:val="en-US"/>
+        </w:rPr>
+      </w:pPr>
     </w:p>
     <w:p>
       <w:pPr>
@@ -34981,6 +35069,7 @@
     <w:rsid w:val="00CA7BC1"/>
     <w:rsid w:val="00CB05D9"/>
     <w:rsid w:val="00CF783A"/>
+    <w:rsid w:val="00D12722"/>
     <w:rsid w:val="00DB7A48"/>
     <w:rsid w:val="00E2794F"/>
     <w:rsid w:val="00EB76F0"/>

</xml_diff>